<commit_message>
Q2 and Q4 polished!
</commit_message>
<xml_diff>
--- a/Ali/ali.docx
+++ b/Ali/ali.docx
@@ -5,207 +5,830 @@
     <w:p>
       <w:pPr>
         <w:pStyle w:val="bnazanin"/>
-        <w:rPr>
-          <w:rtl/>
-        </w:rPr>
-      </w:pPr>
-    </w:p>
-    <w:p>
-      <w:pPr>
-        <w:pStyle w:val="bnazanin"/>
-        <w:rPr>
-          <w:rtl/>
-        </w:rPr>
-      </w:pPr>
-    </w:p>
-    <w:p>
-      <w:pPr>
-        <w:pStyle w:val="bnazanin"/>
-        <w:rPr>
-          <w:rtl/>
-        </w:rPr>
-      </w:pPr>
-    </w:p>
-    <w:p>
-      <w:pPr>
-        <w:pStyle w:val="bnazanin"/>
-        <w:rPr>
-          <w:rtl/>
-        </w:rPr>
-      </w:pPr>
-    </w:p>
-    <w:p>
-      <w:pPr>
-        <w:pStyle w:val="bnazanin"/>
-        <w:rPr>
-          <w:rtl/>
-        </w:rPr>
-      </w:pPr>
-    </w:p>
-    <w:p>
-      <w:pPr>
-        <w:pStyle w:val="bnazanin"/>
-        <w:rPr>
-          <w:rtl/>
-        </w:rPr>
-      </w:pPr>
-    </w:p>
-    <w:p>
-      <w:pPr>
-        <w:pStyle w:val="bnazanin"/>
-        <w:rPr>
-          <w:rtl/>
-        </w:rPr>
-      </w:pPr>
-    </w:p>
-    <w:p>
-      <w:pPr>
-        <w:pStyle w:val="bnazanin"/>
-        <w:rPr>
-          <w:rtl/>
-        </w:rPr>
-      </w:pPr>
-    </w:p>
-    <w:p>
-      <w:pPr>
-        <w:pStyle w:val="bnazanin"/>
-        <w:rPr>
-          <w:rtl/>
-        </w:rPr>
-      </w:pPr>
-    </w:p>
-    <w:p>
-      <w:pPr>
-        <w:pStyle w:val="bnazanin"/>
-        <w:rPr>
-          <w:rtl/>
-        </w:rPr>
-      </w:pPr>
-    </w:p>
-    <w:p>
-      <w:pPr>
-        <w:pStyle w:val="bnazanin"/>
-        <w:rPr>
-          <w:rtl/>
-        </w:rPr>
-      </w:pPr>
-    </w:p>
-    <w:p>
-      <w:pPr>
-        <w:pStyle w:val="bnazanin"/>
-        <w:rPr>
-          <w:rtl/>
-        </w:rPr>
-      </w:pPr>
-    </w:p>
-    <w:p>
-      <w:pPr>
-        <w:pStyle w:val="bnazanin"/>
-        <w:rPr>
-          <w:rtl/>
-        </w:rPr>
-      </w:pPr>
-    </w:p>
-    <w:p>
-      <w:pPr>
-        <w:pStyle w:val="bnazanin"/>
-        <w:rPr>
-          <w:rtl/>
-        </w:rPr>
-      </w:pPr>
-    </w:p>
-    <w:p>
-      <w:pPr>
-        <w:pStyle w:val="bnazanin"/>
-        <w:rPr>
-          <w:rtl/>
-        </w:rPr>
-      </w:pPr>
-    </w:p>
-    <w:p>
-      <w:pPr>
-        <w:pStyle w:val="bnazanin"/>
-        <w:rPr>
-          <w:rtl/>
-        </w:rPr>
-      </w:pPr>
-    </w:p>
-    <w:p>
-      <w:pPr>
-        <w:pStyle w:val="bnazanin"/>
-        <w:rPr>
-          <w:rtl/>
-        </w:rPr>
-      </w:pPr>
-    </w:p>
-    <w:p>
-      <w:pPr>
-        <w:pStyle w:val="bnazanin"/>
-        <w:rPr>
-          <w:rtl/>
-        </w:rPr>
-      </w:pPr>
-    </w:p>
-    <w:p>
-      <w:pPr>
-        <w:pStyle w:val="bnazanin"/>
-        <w:rPr>
-          <w:rtl/>
-        </w:rPr>
-      </w:pPr>
-    </w:p>
-    <w:p>
-      <w:pPr>
-        <w:pStyle w:val="bnazanin"/>
-        <w:rPr>
-          <w:rtl/>
-        </w:rPr>
-      </w:pPr>
-    </w:p>
-    <w:p>
-      <w:pPr>
-        <w:pStyle w:val="bnazanin"/>
-        <w:rPr>
-          <w:rtl/>
-        </w:rPr>
-      </w:pPr>
-    </w:p>
-    <w:p>
-      <w:pPr>
-        <w:pStyle w:val="bnazanin"/>
-        <w:rPr>
-          <w:rtl/>
-        </w:rPr>
-      </w:pPr>
-    </w:p>
-    <w:p>
-      <w:pPr>
-        <w:pStyle w:val="bnazanin"/>
-        <w:rPr>
-          <w:rtl/>
-        </w:rPr>
-      </w:pPr>
-      <w:r>
-        <w:rPr>
-          <w:rFonts w:hint="cs"/>
-          <w:rtl/>
-        </w:rPr>
+      </w:pPr>
+    </w:p>
+    <w:p>
+      <w:pPr>
+        <w:pStyle w:val="bnazanin"/>
+      </w:pPr>
+    </w:p>
+    <w:p>
+      <w:pPr>
+        <w:pStyle w:val="bnazanin"/>
+      </w:pPr>
+    </w:p>
+    <w:p>
+      <w:pPr>
+        <w:pStyle w:val="bnazanin"/>
+      </w:pPr>
+    </w:p>
+    <w:p>
+      <w:pPr>
+        <w:pStyle w:val="bnazanin"/>
+      </w:pPr>
+    </w:p>
+    <w:p>
+      <w:pPr>
+        <w:pStyle w:val="bnazanin"/>
+      </w:pPr>
+    </w:p>
+    <w:p>
+      <w:pPr>
+        <w:pStyle w:val="bnazanin"/>
+      </w:pPr>
+    </w:p>
+    <w:p>
+      <w:pPr>
+        <w:pStyle w:val="bnazanin"/>
+        <w:rPr>
+          <w:rtl/>
+        </w:rPr>
+      </w:pPr>
+      <w:r>
+        <w:rPr>
+          <w:rFonts w:hint="cs"/>
+          <w:rtl/>
+        </w:rPr>
+        <w:t>سوال 2 بخش 1 الف</w:t>
+      </w:r>
+    </w:p>
+    <w:p>
+      <w:pPr>
+        <w:pStyle w:val="bnazanin"/>
+        <w:rPr>
+          <w:rFonts w:asciiTheme="minorHAnsi" w:hAnsiTheme="minorHAnsi"/>
+          <w:rtl/>
+        </w:rPr>
+      </w:pPr>
+      <w:r>
+        <w:rPr>
+          <w:rFonts w:hint="cs"/>
+          <w:rtl/>
+        </w:rPr>
+        <w:t xml:space="preserve">ابتدا دیتاست را دانلود میکنیم. یک سری تحلیل‌ آماری انجام میدهیم. مانند تعداد کلاس های تارگت، پراکندگی داده مانند شکل </w:t>
+      </w:r>
+      <w:r>
+        <w:rPr>
+          <w:rFonts w:hint="cs"/>
+          <w:rtl/>
+        </w:rPr>
+        <w:t>1</w:t>
+      </w:r>
+      <w:r>
+        <w:rPr>
+          <w:rFonts w:hint="cs"/>
+          <w:rtl/>
+        </w:rPr>
+        <w:t>-</w:t>
+      </w:r>
+      <w:r>
+        <w:rPr>
+          <w:rFonts w:hint="cs"/>
+          <w:rtl/>
+        </w:rPr>
+        <w:t>2</w:t>
+      </w:r>
+      <w:r>
+        <w:rPr>
+          <w:rFonts w:hint="cs"/>
+          <w:rtl/>
+        </w:rPr>
+        <w:t xml:space="preserve"> و تایپ و تعداد </w:t>
+      </w:r>
+      <w:r>
+        <w:rPr>
+          <w:rFonts w:asciiTheme="minorHAnsi" w:hAnsiTheme="minorHAnsi"/>
+        </w:rPr>
+        <w:t>nan</w:t>
+      </w:r>
+      <w:r>
+        <w:rPr>
+          <w:rFonts w:asciiTheme="minorHAnsi" w:hAnsiTheme="minorHAnsi" w:hint="cs"/>
+          <w:rtl/>
+        </w:rPr>
+        <w:t xml:space="preserve"> برای هر فیچر.</w:t>
+      </w:r>
+    </w:p>
+    <w:p>
+      <w:pPr>
+        <w:jc w:val="center"/>
+        <w:rPr>
+          <w:rtl/>
+        </w:rPr>
+      </w:pPr>
+      <w:r>
+        <w:rPr>
+          <w:noProof/>
+        </w:rPr>
+        <w:drawing>
+          <wp:inline distT="0" distB="0" distL="0" distR="0" wp14:anchorId="6334FD43" wp14:editId="02E4E10A">
+            <wp:extent cx="5000625" cy="3771900"/>
+            <wp:effectExtent l="0" t="0" r="9525" b="0"/>
+            <wp:docPr id="386639352" name="Picture 1"/>
+            <wp:cNvGraphicFramePr>
+              <a:graphicFrameLocks xmlns:a="http://schemas.openxmlformats.org/drawingml/2006/main" noChangeAspect="1"/>
+            </wp:cNvGraphicFramePr>
+            <a:graphic xmlns:a="http://schemas.openxmlformats.org/drawingml/2006/main">
+              <a:graphicData uri="http://schemas.openxmlformats.org/drawingml/2006/picture">
+                <pic:pic xmlns:pic="http://schemas.openxmlformats.org/drawingml/2006/picture">
+                  <pic:nvPicPr>
+                    <pic:cNvPr id="0" name="Picture 1"/>
+                    <pic:cNvPicPr>
+                      <a:picLocks noChangeAspect="1" noChangeArrowheads="1"/>
+                    </pic:cNvPicPr>
+                  </pic:nvPicPr>
+                  <pic:blipFill>
+                    <a:blip r:embed="rId5">
+                      <a:extLst>
+                        <a:ext uri="{28A0092B-C50C-407E-A947-70E740481C1C}">
+                          <a14:useLocalDpi xmlns:a14="http://schemas.microsoft.com/office/drawing/2010/main" val="0"/>
+                        </a:ext>
+                      </a:extLst>
+                    </a:blip>
+                    <a:srcRect/>
+                    <a:stretch>
+                      <a:fillRect/>
+                    </a:stretch>
+                  </pic:blipFill>
+                  <pic:spPr bwMode="auto">
+                    <a:xfrm>
+                      <a:off x="0" y="0"/>
+                      <a:ext cx="5000625" cy="3771900"/>
+                    </a:xfrm>
+                    <a:prstGeom prst="rect">
+                      <a:avLst/>
+                    </a:prstGeom>
+                    <a:noFill/>
+                    <a:ln>
+                      <a:noFill/>
+                    </a:ln>
+                  </pic:spPr>
+                </pic:pic>
+              </a:graphicData>
+            </a:graphic>
+          </wp:inline>
+        </w:drawing>
+      </w:r>
+    </w:p>
+    <w:p>
+      <w:pPr>
+        <w:pStyle w:val="bnazanin"/>
+        <w:rPr>
+          <w:rFonts w:hint="cs"/>
+          <w:rtl/>
+        </w:rPr>
+      </w:pPr>
+      <w:r>
+        <w:rPr>
+          <w:noProof/>
+        </w:rPr>
+        <mc:AlternateContent>
+          <mc:Choice Requires="wps">
+            <w:drawing>
+              <wp:anchor distT="45720" distB="45720" distL="114300" distR="114300" simplePos="0" relativeHeight="251659264" behindDoc="0" locked="0" layoutInCell="1" allowOverlap="1" wp14:anchorId="0B7F360E" wp14:editId="5CD58D82">
+                <wp:simplePos x="0" y="0"/>
+                <wp:positionH relativeFrom="column">
+                  <wp:posOffset>2687320</wp:posOffset>
+                </wp:positionH>
+                <wp:positionV relativeFrom="paragraph">
+                  <wp:posOffset>7620</wp:posOffset>
+                </wp:positionV>
+                <wp:extent cx="2360930" cy="1404620"/>
+                <wp:effectExtent l="0" t="0" r="22860" b="27940"/>
+                <wp:wrapSquare wrapText="bothSides"/>
+                <wp:docPr id="217" name="Text Box 2"/>
+                <wp:cNvGraphicFramePr>
+                  <a:graphicFrameLocks xmlns:a="http://schemas.openxmlformats.org/drawingml/2006/main"/>
+                </wp:cNvGraphicFramePr>
+                <a:graphic xmlns:a="http://schemas.openxmlformats.org/drawingml/2006/main">
+                  <a:graphicData uri="http://schemas.microsoft.com/office/word/2010/wordprocessingShape">
+                    <wps:wsp>
+                      <wps:cNvSpPr txBox="1">
+                        <a:spLocks noChangeArrowheads="1"/>
+                      </wps:cNvSpPr>
+                      <wps:spPr bwMode="auto">
+                        <a:xfrm>
+                          <a:off x="0" y="0"/>
+                          <a:ext cx="2360930" cy="1404620"/>
+                        </a:xfrm>
+                        <a:prstGeom prst="rect">
+                          <a:avLst/>
+                        </a:prstGeom>
+                        <a:solidFill>
+                          <a:srgbClr val="FFFFFF"/>
+                        </a:solidFill>
+                        <a:ln w="9525">
+                          <a:solidFill>
+                            <a:schemeClr val="bg1"/>
+                          </a:solidFill>
+                          <a:miter lim="800000"/>
+                          <a:headEnd/>
+                          <a:tailEnd/>
+                        </a:ln>
+                      </wps:spPr>
+                      <wps:txbx>
+                        <w:txbxContent>
+                          <w:p>
+                            <w:pPr>
+                              <w:pStyle w:val="bnazanin"/>
+                              <w:bidi w:val="0"/>
+                            </w:pPr>
+                            <w:r>
+                              <w:rPr>
+                                <w:rFonts w:hint="cs"/>
+                                <w:rtl/>
+                              </w:rPr>
+                              <w:t>شکل 2-1</w:t>
+                            </w:r>
+                          </w:p>
+                        </w:txbxContent>
+                      </wps:txbx>
+                      <wps:bodyPr rot="0" vert="horz" wrap="square" lIns="91440" tIns="45720" rIns="91440" bIns="45720" anchor="t" anchorCtr="0">
+                        <a:spAutoFit/>
+                      </wps:bodyPr>
+                    </wps:wsp>
+                  </a:graphicData>
+                </a:graphic>
+                <wp14:sizeRelH relativeFrom="margin">
+                  <wp14:pctWidth>40000</wp14:pctWidth>
+                </wp14:sizeRelH>
+                <wp14:sizeRelV relativeFrom="margin">
+                  <wp14:pctHeight>20000</wp14:pctHeight>
+                </wp14:sizeRelV>
+              </wp:anchor>
+            </w:drawing>
+          </mc:Choice>
+          <mc:Fallback>
+            <w:pict>
+              <v:shapetype w14:anchorId="0B7F360E" id="_x0000_t202" coordsize="21600,21600" o:spt="202" path="m,l,21600r21600,l21600,xe">
+                <v:stroke joinstyle="miter"/>
+                <v:path gradientshapeok="t" o:connecttype="rect"/>
+              </v:shapetype>
+              <v:shape id="Text Box 2" o:spid="_x0000_s1026" type="#_x0000_t202" style="position:absolute;left:0;text-align:left;margin-left:211.6pt;margin-top:.6pt;width:185.9pt;height:110.6pt;z-index:251659264;visibility:visible;mso-wrap-style:square;mso-width-percent:400;mso-height-percent:200;mso-wrap-distance-left:9pt;mso-wrap-distance-top:3.6pt;mso-wrap-distance-right:9pt;mso-wrap-distance-bottom:3.6pt;mso-position-horizontal:absolute;mso-position-horizontal-relative:text;mso-position-vertical:absolute;mso-position-vertical-relative:text;mso-width-percent:400;mso-height-percent:200;mso-width-relative:margin;mso-height-relative:margin;v-text-anchor:top" o:gfxdata="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" strokecolor="white [3212]">
+                <v:textbox style="mso-fit-shape-to-text:t">
+                  <w:txbxContent>
+                    <w:p>
+                      <w:pPr>
+                        <w:pStyle w:val="bnazanin"/>
+                        <w:bidi w:val="0"/>
+                      </w:pPr>
+                      <w:r>
+                        <w:rPr>
+                          <w:rFonts w:hint="cs"/>
+                          <w:rtl/>
+                        </w:rPr>
+                        <w:t>شکل 2-1</w:t>
+                      </w:r>
+                    </w:p>
+                  </w:txbxContent>
+                </v:textbox>
+                <w10:wrap type="square"/>
+              </v:shape>
+            </w:pict>
+          </mc:Fallback>
+        </mc:AlternateContent>
+      </w:r>
+    </w:p>
+    <w:p>
+      <w:pPr>
+        <w:pStyle w:val="bnazanin"/>
+        <w:rPr>
+          <w:rtl/>
+        </w:rPr>
+      </w:pPr>
+    </w:p>
+    <w:p>
+      <w:pPr>
+        <w:pStyle w:val="bnazanin"/>
+        <w:rPr>
+          <w:rtl/>
+        </w:rPr>
+      </w:pPr>
+      <w:r>
+        <w:rPr>
+          <w:rFonts w:hint="cs"/>
+          <w:rtl/>
+        </w:rPr>
+        <w:t xml:space="preserve">حال دیتاست را بر اساس کلاس </w:t>
+      </w:r>
+      <w:r>
+        <w:t>SETOSA</w:t>
+      </w:r>
+      <w:r>
+        <w:rPr>
+          <w:rFonts w:hint="cs"/>
+          <w:rtl/>
+        </w:rPr>
+        <w:t xml:space="preserve"> تقسیم بندی میکنیم به کلاس های </w:t>
+      </w:r>
+      <w:r>
+        <w:t>Non-</w:t>
+      </w:r>
+      <w:r>
+        <w:t>SETOSA</w:t>
+      </w:r>
+      <w:r>
+        <w:t xml:space="preserve"> </w:t>
+      </w:r>
+      <w:r>
+        <w:rPr>
+          <w:rFonts w:hint="cs"/>
+          <w:rtl/>
+        </w:rPr>
+        <w:t xml:space="preserve"> و </w:t>
+      </w:r>
+      <w:r>
+        <w:t>SETOSA</w:t>
+      </w:r>
+    </w:p>
+    <w:p>
+      <w:pPr>
+        <w:pStyle w:val="bnazanin"/>
+      </w:pPr>
+      <w:r>
+        <w:lastRenderedPageBreak/>
+        <w:t>SETOSA</w:t>
+      </w:r>
+      <w:r>
+        <w:rPr>
+          <w:rFonts w:hint="cs"/>
+          <w:rtl/>
+        </w:rPr>
+        <w:t xml:space="preserve"> = 1 و </w:t>
+      </w:r>
+      <w:r>
+        <w:t>Non-SETOSA</w:t>
+      </w:r>
+      <w:r>
+        <w:t xml:space="preserve"> = -1</w:t>
+      </w:r>
+      <w:r>
+        <w:rPr>
+          <w:rFonts w:hint="cs"/>
+          <w:rtl/>
+        </w:rPr>
+        <w:t xml:space="preserve">.  سپس دیتا را به نسبت </w:t>
+      </w:r>
+      <w:r>
+        <w:t>1 / 3</w:t>
+      </w:r>
+      <w:r>
+        <w:rPr>
+          <w:rFonts w:hint="cs"/>
+          <w:rtl/>
+        </w:rPr>
+        <w:t xml:space="preserve"> تقسیم میکنیم تا </w:t>
+      </w:r>
+      <w:r>
+        <w:t>2/3</w:t>
+      </w:r>
+      <w:r>
+        <w:rPr>
+          <w:rFonts w:hint="cs"/>
+          <w:rtl/>
+        </w:rPr>
+        <w:t xml:space="preserve"> آن برای آموزش باشد. مدل </w:t>
+      </w:r>
+      <w:r>
+        <w:t xml:space="preserve">Adaline </w:t>
+      </w:r>
+      <w:r>
+        <w:rPr>
+          <w:rFonts w:hint="cs"/>
+          <w:rtl/>
+        </w:rPr>
+        <w:t xml:space="preserve"> را مانند توضیحات کتاب پیاده سازی میکنیم. و با مشخصات زیر مدل را آموزش میدهیم.</w:t>
+      </w:r>
+    </w:p>
+    <w:p>
+      <w:pPr>
+        <w:jc w:val="center"/>
+        <w:rPr>
+          <w:rtl/>
+        </w:rPr>
+      </w:pPr>
+      <w:r>
+        <w:t>L</w:t>
+      </w:r>
+      <m:oMath>
+        <m:r>
+          <w:rPr>
+            <w:rFonts w:ascii="Cambria Math" w:hAnsi="Cambria Math"/>
+          </w:rPr>
+          <m:t>e</m:t>
+        </m:r>
+      </m:oMath>
+      <w:r>
+        <w:t>arning rate = 0.001, Thresh = 0.03, Epochs = 25</w:t>
+      </w:r>
+    </w:p>
+    <w:p>
+      <w:pPr>
+        <w:pStyle w:val="bnazanin"/>
+      </w:pPr>
+      <w:r>
+        <w:rPr>
+          <w:rFonts w:hint="cs"/>
+          <w:rtl/>
+        </w:rPr>
+        <w:t>رابطه خطا نیز بدین صورت است:</w:t>
+      </w:r>
+    </w:p>
+    <w:p>
+      <w:pPr>
+        <w:jc w:val="center"/>
+      </w:pPr>
+      <w:r>
+        <w:br/>
+      </w:r>
+      <w:r>
+        <w:rPr>
+          <w:rFonts w:hint="cs"/>
+          <w:rtl/>
+        </w:rPr>
+        <w:t xml:space="preserve"> </w:t>
+      </w:r>
+      <m:oMath>
+        <m:r>
+          <w:rPr>
+            <w:rFonts w:ascii="Cambria Math" w:hAnsi="Cambria Math"/>
+          </w:rPr>
+          <m:t>err</m:t>
+        </m:r>
+        <m:r>
+          <w:rPr>
+            <w:rFonts w:ascii="Cambria Math" w:hAnsi="Cambria Math"/>
+          </w:rPr>
+          <m:t>=</m:t>
+        </m:r>
+        <m:f>
+          <m:fPr>
+            <m:ctrlPr>
+              <w:rPr>
+                <w:rFonts w:ascii="Cambria Math" w:hAnsi="Cambria Math"/>
+                <w:i/>
+              </w:rPr>
+            </m:ctrlPr>
+          </m:fPr>
+          <m:num>
+            <m:r>
+              <w:rPr>
+                <w:rFonts w:ascii="Cambria Math" w:hAnsi="Cambria Math"/>
+              </w:rPr>
+              <m:t>1</m:t>
+            </m:r>
+          </m:num>
+          <m:den>
+            <m:r>
+              <w:rPr>
+                <w:rFonts w:ascii="Cambria Math" w:hAnsi="Cambria Math"/>
+              </w:rPr>
+              <m:t>2</m:t>
+            </m:r>
+          </m:den>
+        </m:f>
+        <m:sSup>
+          <m:sSupPr>
+            <m:ctrlPr>
+              <w:rPr>
+                <w:rFonts w:ascii="Cambria Math" w:hAnsi="Cambria Math"/>
+                <w:i/>
+              </w:rPr>
+            </m:ctrlPr>
+          </m:sSupPr>
+          <m:e>
+            <m:d>
+              <m:dPr>
+                <m:ctrlPr>
+                  <w:rPr>
+                    <w:rFonts w:ascii="Cambria Math" w:hAnsi="Cambria Math"/>
+                    <w:i/>
+                  </w:rPr>
+                </m:ctrlPr>
+              </m:dPr>
+              <m:e>
+                <m:r>
+                  <w:rPr>
+                    <w:rFonts w:ascii="Cambria Math" w:hAnsi="Cambria Math"/>
+                  </w:rPr>
+                  <m:t>y-t</m:t>
+                </m:r>
+              </m:e>
+            </m:d>
+          </m:e>
+          <m:sup>
+            <m:r>
+              <w:rPr>
+                <w:rFonts w:ascii="Cambria Math" w:hAnsi="Cambria Math"/>
+              </w:rPr>
+              <m:t>2</m:t>
+            </m:r>
+          </m:sup>
+        </m:sSup>
+      </m:oMath>
+    </w:p>
+    <w:p>
+      <w:pPr>
+        <w:pStyle w:val="bnazanin"/>
+        <w:bidi w:val="0"/>
+        <w:rPr>
+          <w:rtl/>
+        </w:rPr>
+      </w:pPr>
+    </w:p>
+    <w:p>
+      <w:pPr>
+        <w:pStyle w:val="bnazanin"/>
+      </w:pPr>
+      <w:r>
+        <w:rPr>
+          <w:rFonts w:hint="cs"/>
+          <w:rtl/>
+        </w:rPr>
+        <w:t>سپس نمودار خطا را برای تست و آموزش میکشیم.</w:t>
+      </w:r>
+      <w:r>
+        <w:rPr>
+          <w:rFonts w:hint="cs"/>
+          <w:rtl/>
+        </w:rPr>
+        <w:t xml:space="preserve"> </w:t>
+      </w:r>
+      <w:r>
+        <w:rPr>
+          <w:rFonts w:hint="cs"/>
+          <w:rtl/>
+        </w:rPr>
+        <w:t>شکل 2-2</w:t>
+      </w:r>
+    </w:p>
+    <w:p>
+      <w:pPr>
+        <w:pStyle w:val="bnazanin"/>
+        <w:bidi w:val="0"/>
+        <w:rPr>
+          <w:rtl/>
+        </w:rPr>
+      </w:pPr>
+    </w:p>
+    <w:p>
+      <w:pPr>
+        <w:jc w:val="center"/>
+        <w:rPr>
+          <w:rFonts w:hint="cs"/>
+          <w:rtl/>
+        </w:rPr>
+      </w:pPr>
+      <w:r>
+        <w:rPr>
+          <w:noProof/>
+        </w:rPr>
+        <w:drawing>
+          <wp:inline distT="0" distB="0" distL="0" distR="0" wp14:anchorId="53E75D4A" wp14:editId="21548E8C">
+            <wp:extent cx="5229225" cy="3952875"/>
+            <wp:effectExtent l="0" t="0" r="9525" b="9525"/>
+            <wp:docPr id="178836299" name="Picture 2"/>
+            <wp:cNvGraphicFramePr>
+              <a:graphicFrameLocks xmlns:a="http://schemas.openxmlformats.org/drawingml/2006/main" noChangeAspect="1"/>
+            </wp:cNvGraphicFramePr>
+            <a:graphic xmlns:a="http://schemas.openxmlformats.org/drawingml/2006/main">
+              <a:graphicData uri="http://schemas.openxmlformats.org/drawingml/2006/picture">
+                <pic:pic xmlns:pic="http://schemas.openxmlformats.org/drawingml/2006/picture">
+                  <pic:nvPicPr>
+                    <pic:cNvPr id="0" name="Picture 3"/>
+                    <pic:cNvPicPr>
+                      <a:picLocks noChangeAspect="1" noChangeArrowheads="1"/>
+                    </pic:cNvPicPr>
+                  </pic:nvPicPr>
+                  <pic:blipFill>
+                    <a:blip r:embed="rId6">
+                      <a:extLst>
+                        <a:ext uri="{28A0092B-C50C-407E-A947-70E740481C1C}">
+                          <a14:useLocalDpi xmlns:a14="http://schemas.microsoft.com/office/drawing/2010/main" val="0"/>
+                        </a:ext>
+                      </a:extLst>
+                    </a:blip>
+                    <a:srcRect/>
+                    <a:stretch>
+                      <a:fillRect/>
+                    </a:stretch>
+                  </pic:blipFill>
+                  <pic:spPr bwMode="auto">
+                    <a:xfrm>
+                      <a:off x="0" y="0"/>
+                      <a:ext cx="5229225" cy="3952875"/>
+                    </a:xfrm>
+                    <a:prstGeom prst="rect">
+                      <a:avLst/>
+                    </a:prstGeom>
+                    <a:noFill/>
+                    <a:ln>
+                      <a:noFill/>
+                    </a:ln>
+                  </pic:spPr>
+                </pic:pic>
+              </a:graphicData>
+            </a:graphic>
+          </wp:inline>
+        </w:drawing>
+      </w:r>
+    </w:p>
+    <w:p>
+      <w:pPr>
+        <w:pStyle w:val="bnazanin"/>
+        <w:bidi w:val="0"/>
+        <w:rPr>
+          <w:rtl/>
+        </w:rPr>
+      </w:pPr>
+      <w:r>
+        <w:rPr>
+          <w:noProof/>
+        </w:rPr>
+        <mc:AlternateContent>
+          <mc:Choice Requires="wps">
+            <w:drawing>
+              <wp:anchor distT="45720" distB="45720" distL="114300" distR="114300" simplePos="0" relativeHeight="251665408" behindDoc="0" locked="0" layoutInCell="1" allowOverlap="1" wp14:anchorId="440E8081" wp14:editId="1A1F3D18">
+                <wp:simplePos x="0" y="0"/>
+                <wp:positionH relativeFrom="column">
+                  <wp:posOffset>2476500</wp:posOffset>
+                </wp:positionH>
+                <wp:positionV relativeFrom="paragraph">
+                  <wp:posOffset>9525</wp:posOffset>
+                </wp:positionV>
+                <wp:extent cx="2360930" cy="1404620"/>
+                <wp:effectExtent l="0" t="0" r="22860" b="27940"/>
+                <wp:wrapSquare wrapText="bothSides"/>
+                <wp:docPr id="884297883" name="Text Box 2"/>
+                <wp:cNvGraphicFramePr>
+                  <a:graphicFrameLocks xmlns:a="http://schemas.openxmlformats.org/drawingml/2006/main"/>
+                </wp:cNvGraphicFramePr>
+                <a:graphic xmlns:a="http://schemas.openxmlformats.org/drawingml/2006/main">
+                  <a:graphicData uri="http://schemas.microsoft.com/office/word/2010/wordprocessingShape">
+                    <wps:wsp>
+                      <wps:cNvSpPr txBox="1">
+                        <a:spLocks noChangeArrowheads="1"/>
+                      </wps:cNvSpPr>
+                      <wps:spPr bwMode="auto">
+                        <a:xfrm>
+                          <a:off x="0" y="0"/>
+                          <a:ext cx="2360930" cy="1404620"/>
+                        </a:xfrm>
+                        <a:prstGeom prst="rect">
+                          <a:avLst/>
+                        </a:prstGeom>
+                        <a:solidFill>
+                          <a:srgbClr val="FFFFFF"/>
+                        </a:solidFill>
+                        <a:ln w="9525">
+                          <a:solidFill>
+                            <a:schemeClr val="bg1"/>
+                          </a:solidFill>
+                          <a:miter lim="800000"/>
+                          <a:headEnd/>
+                          <a:tailEnd/>
+                        </a:ln>
+                      </wps:spPr>
+                      <wps:txbx>
+                        <w:txbxContent>
+                          <w:p>
+                            <w:pPr>
+                              <w:pStyle w:val="bnazanin"/>
+                              <w:bidi w:val="0"/>
+                            </w:pPr>
+                            <w:r>
+                              <w:rPr>
+                                <w:rFonts w:hint="cs"/>
+                                <w:rtl/>
+                              </w:rPr>
+                              <w:t>شکل 2-</w:t>
+                            </w:r>
+                            <w:r>
+                              <w:rPr>
+                                <w:rFonts w:hint="cs"/>
+                                <w:rtl/>
+                              </w:rPr>
+                              <w:t>2</w:t>
+                            </w:r>
+                          </w:p>
+                        </w:txbxContent>
+                      </wps:txbx>
+                      <wps:bodyPr rot="0" vert="horz" wrap="square" lIns="91440" tIns="45720" rIns="91440" bIns="45720" anchor="t" anchorCtr="0">
+                        <a:spAutoFit/>
+                      </wps:bodyPr>
+                    </wps:wsp>
+                  </a:graphicData>
+                </a:graphic>
+                <wp14:sizeRelH relativeFrom="margin">
+                  <wp14:pctWidth>40000</wp14:pctWidth>
+                </wp14:sizeRelH>
+                <wp14:sizeRelV relativeFrom="margin">
+                  <wp14:pctHeight>20000</wp14:pctHeight>
+                </wp14:sizeRelV>
+              </wp:anchor>
+            </w:drawing>
+          </mc:Choice>
+          <mc:Fallback>
+            <w:pict>
+              <v:shape w14:anchorId="440E8081" id="_x0000_s1027" type="#_x0000_t202" style="position:absolute;margin-left:195pt;margin-top:.75pt;width:185.9pt;height:110.6pt;z-index:251665408;visibility:visible;mso-wrap-style:square;mso-width-percent:400;mso-height-percent:200;mso-wrap-distance-left:9pt;mso-wrap-distance-top:3.6pt;mso-wrap-distance-right:9pt;mso-wrap-distance-bottom:3.6pt;mso-position-horizontal:absolute;mso-position-horizontal-relative:text;mso-position-vertical:absolute;mso-position-vertical-relative:text;mso-width-percent:400;mso-height-percent:200;mso-width-relative:margin;mso-height-relative:margin;v-text-anchor:top" o:gfxdata="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" strokecolor="white [3212]">
+                <v:textbox style="mso-fit-shape-to-text:t">
+                  <w:txbxContent>
+                    <w:p>
+                      <w:pPr>
+                        <w:pStyle w:val="bnazanin"/>
+                        <w:bidi w:val="0"/>
+                      </w:pPr>
+                      <w:r>
+                        <w:rPr>
+                          <w:rFonts w:hint="cs"/>
+                          <w:rtl/>
+                        </w:rPr>
+                        <w:t>شکل 2-</w:t>
+                      </w:r>
+                      <w:r>
+                        <w:rPr>
+                          <w:rFonts w:hint="cs"/>
+                          <w:rtl/>
+                        </w:rPr>
+                        <w:t>2</w:t>
+                      </w:r>
+                    </w:p>
+                  </w:txbxContent>
+                </v:textbox>
+                <w10:wrap type="square"/>
+              </v:shape>
+            </w:pict>
+          </mc:Fallback>
+        </mc:AlternateContent>
+      </w:r>
+    </w:p>
+    <w:p>
+      <w:pPr>
+        <w:pStyle w:val="bnazanin"/>
+        <w:bidi w:val="0"/>
+        <w:rPr>
+          <w:rtl/>
+        </w:rPr>
+      </w:pPr>
+    </w:p>
+    <w:p>
+      <w:pPr>
+        <w:pStyle w:val="bnazanin"/>
+        <w:rPr>
+          <w:rFonts w:asciiTheme="minorHAnsi" w:hAnsiTheme="minorHAnsi" w:hint="cs"/>
+          <w:rtl/>
+        </w:rPr>
+      </w:pPr>
+      <w:r>
+        <w:rPr>
+          <w:rFonts w:hint="cs"/>
+          <w:rtl/>
+        </w:rPr>
+        <w:t xml:space="preserve">همانگونه که پیداست مدل بعد از 25 ایپاک به محل بهینه برای خطای </w:t>
+      </w:r>
+      <w:r>
+        <w:rPr>
+          <w:rFonts w:asciiTheme="minorHAnsi" w:hAnsiTheme="minorHAnsi"/>
+        </w:rPr>
+        <w:t>0.2</w:t>
+      </w:r>
+      <w:r>
+        <w:rPr>
+          <w:rFonts w:asciiTheme="minorHAnsi" w:hAnsiTheme="minorHAnsi" w:hint="cs"/>
+          <w:rtl/>
+        </w:rPr>
+        <w:t xml:space="preserve"> رسیده است.</w:t>
+      </w:r>
+    </w:p>
+    <w:p>
+      <w:pPr>
+        <w:pStyle w:val="bnazanin"/>
+        <w:rPr>
+          <w:rtl/>
+        </w:rPr>
+      </w:pPr>
+    </w:p>
+    <w:p>
+      <w:pPr>
+        <w:pStyle w:val="bnazanin"/>
+        <w:rPr>
+          <w:rtl/>
+        </w:rPr>
+      </w:pPr>
+      <w:r>
+        <w:rPr>
+          <w:rFonts w:hint="cs"/>
+          <w:rtl/>
+        </w:rPr>
+        <w:lastRenderedPageBreak/>
         <w:t>سوال 2 بخش 2 الف</w:t>
       </w:r>
-    </w:p>
-    <w:p>
-      <w:pPr>
-        <w:pStyle w:val="bnazanin"/>
-        <w:rPr>
-          <w:rtl/>
-        </w:rPr>
-      </w:pPr>
       <w:r>
         <w:rPr>
           <w:noProof/>
         </w:rPr>
         <w:drawing>
-          <wp:inline distT="0" distB="0" distL="0" distR="0" wp14:anchorId="7AE73123" wp14:editId="72A2A198">
+          <wp:inline distT="0" distB="0" distL="0" distR="0" wp14:anchorId="1F618DC6" wp14:editId="13B345AC">
             <wp:extent cx="5943600" cy="5985510"/>
             <wp:effectExtent l="0" t="0" r="0" b="0"/>
             <wp:docPr id="1648680460" name="Picture 1"/>
@@ -220,7 +843,7 @@
                     <pic:cNvPicPr/>
                   </pic:nvPicPr>
                   <pic:blipFill>
-                    <a:blip r:embed="rId4"/>
+                    <a:blip r:embed="rId7"/>
                     <a:stretch>
                       <a:fillRect/>
                     </a:stretch>
@@ -252,26 +875,1130 @@
     <w:p>
       <w:pPr>
         <w:pStyle w:val="bnazanin"/>
-        <w:rPr>
-          <w:rtl/>
-        </w:rPr>
-      </w:pPr>
-    </w:p>
-    <w:p>
-      <w:pPr>
-        <w:pStyle w:val="bnazanin"/>
-        <w:rPr>
-          <w:rtl/>
-        </w:rPr>
-      </w:pPr>
-    </w:p>
-    <w:p>
-      <w:pPr>
-        <w:pStyle w:val="bnazanin"/>
-        <w:rPr>
-          <w:rtl/>
-        </w:rPr>
-      </w:pPr>
+      </w:pPr>
+    </w:p>
+    <w:p>
+      <w:pPr>
+        <w:pStyle w:val="bnazanin"/>
+      </w:pPr>
+    </w:p>
+    <w:p>
+      <w:pPr>
+        <w:pStyle w:val="bnazanin"/>
+      </w:pPr>
+    </w:p>
+    <w:p>
+      <w:pPr>
+        <w:pStyle w:val="bnazanin"/>
+        <w:rPr>
+          <w:rtl/>
+        </w:rPr>
+      </w:pPr>
+    </w:p>
+    <w:p>
+      <w:pPr>
+        <w:pStyle w:val="bnazanin"/>
+        <w:rPr>
+          <w:rtl/>
+        </w:rPr>
+      </w:pPr>
+      <w:r>
+        <w:rPr>
+          <w:rFonts w:hint="cs"/>
+          <w:rtl/>
+        </w:rPr>
+        <w:lastRenderedPageBreak/>
+        <w:t xml:space="preserve">سوال 2 بخش 2 </w:t>
+      </w:r>
+      <w:r>
+        <w:rPr>
+          <w:rFonts w:hint="cs"/>
+          <w:rtl/>
+        </w:rPr>
+        <w:t>ج</w:t>
+      </w:r>
+    </w:p>
+    <w:p>
+      <w:pPr>
+        <w:pStyle w:val="bnazanin"/>
+        <w:rPr>
+          <w:rtl/>
+        </w:rPr>
+      </w:pPr>
+      <w:r>
+        <w:rPr>
+          <w:rFonts w:hint="cs"/>
+          <w:rtl/>
+        </w:rPr>
+        <w:t>شکل های زیر نمودار و خطا حاصل از نورون های 3، 5 و 8 میباشد.</w:t>
+      </w:r>
+    </w:p>
+    <w:p>
+      <w:pPr>
+        <w:pStyle w:val="bnazanin"/>
+        <w:bidi w:val="0"/>
+        <w:rPr>
+          <w:rtl/>
+        </w:rPr>
+      </w:pPr>
+      <w:r>
+        <w:rPr>
+          <w:noProof/>
+        </w:rPr>
+        <w:drawing>
+          <wp:inline distT="0" distB="0" distL="0" distR="0" wp14:anchorId="2E571E62" wp14:editId="165F81FE">
+            <wp:extent cx="1924507" cy="1832599"/>
+            <wp:effectExtent l="0" t="0" r="0" b="0"/>
+            <wp:docPr id="623754302" name="Picture 1"/>
+            <wp:cNvGraphicFramePr>
+              <a:graphicFrameLocks xmlns:a="http://schemas.openxmlformats.org/drawingml/2006/main" noChangeAspect="1"/>
+            </wp:cNvGraphicFramePr>
+            <a:graphic xmlns:a="http://schemas.openxmlformats.org/drawingml/2006/main">
+              <a:graphicData uri="http://schemas.openxmlformats.org/drawingml/2006/picture">
+                <pic:pic xmlns:pic="http://schemas.openxmlformats.org/drawingml/2006/picture">
+                  <pic:nvPicPr>
+                    <pic:cNvPr id="623754302" name=""/>
+                    <pic:cNvPicPr/>
+                  </pic:nvPicPr>
+                  <pic:blipFill>
+                    <a:blip r:embed="rId8"/>
+                    <a:stretch>
+                      <a:fillRect/>
+                    </a:stretch>
+                  </pic:blipFill>
+                  <pic:spPr>
+                    <a:xfrm>
+                      <a:off x="0" y="0"/>
+                      <a:ext cx="1941138" cy="1848435"/>
+                    </a:xfrm>
+                    <a:prstGeom prst="rect">
+                      <a:avLst/>
+                    </a:prstGeom>
+                  </pic:spPr>
+                </pic:pic>
+              </a:graphicData>
+            </a:graphic>
+          </wp:inline>
+        </w:drawing>
+      </w:r>
+      <w:r>
+        <w:rPr>
+          <w:noProof/>
+        </w:rPr>
+        <w:drawing>
+          <wp:inline distT="0" distB="0" distL="0" distR="0" wp14:anchorId="3E310788" wp14:editId="050515F1">
+            <wp:extent cx="1833062" cy="1791151"/>
+            <wp:effectExtent l="0" t="0" r="0" b="0"/>
+            <wp:docPr id="113261097" name="Picture 1"/>
+            <wp:cNvGraphicFramePr>
+              <a:graphicFrameLocks xmlns:a="http://schemas.openxmlformats.org/drawingml/2006/main" noChangeAspect="1"/>
+            </wp:cNvGraphicFramePr>
+            <a:graphic xmlns:a="http://schemas.openxmlformats.org/drawingml/2006/main">
+              <a:graphicData uri="http://schemas.openxmlformats.org/drawingml/2006/picture">
+                <pic:pic xmlns:pic="http://schemas.openxmlformats.org/drawingml/2006/picture">
+                  <pic:nvPicPr>
+                    <pic:cNvPr id="113261097" name=""/>
+                    <pic:cNvPicPr/>
+                  </pic:nvPicPr>
+                  <pic:blipFill>
+                    <a:blip r:embed="rId9"/>
+                    <a:stretch>
+                      <a:fillRect/>
+                    </a:stretch>
+                  </pic:blipFill>
+                  <pic:spPr>
+                    <a:xfrm>
+                      <a:off x="0" y="0"/>
+                      <a:ext cx="1845920" cy="1803715"/>
+                    </a:xfrm>
+                    <a:prstGeom prst="rect">
+                      <a:avLst/>
+                    </a:prstGeom>
+                  </pic:spPr>
+                </pic:pic>
+              </a:graphicData>
+            </a:graphic>
+          </wp:inline>
+        </w:drawing>
+      </w:r>
+      <w:r>
+        <w:rPr>
+          <w:noProof/>
+        </w:rPr>
+        <w:drawing>
+          <wp:inline distT="0" distB="0" distL="0" distR="0" wp14:anchorId="61934576" wp14:editId="5A686479">
+            <wp:extent cx="1962741" cy="1811971"/>
+            <wp:effectExtent l="0" t="0" r="0" b="0"/>
+            <wp:docPr id="623115466" name="Picture 1"/>
+            <wp:cNvGraphicFramePr>
+              <a:graphicFrameLocks xmlns:a="http://schemas.openxmlformats.org/drawingml/2006/main" noChangeAspect="1"/>
+            </wp:cNvGraphicFramePr>
+            <a:graphic xmlns:a="http://schemas.openxmlformats.org/drawingml/2006/main">
+              <a:graphicData uri="http://schemas.openxmlformats.org/drawingml/2006/picture">
+                <pic:pic xmlns:pic="http://schemas.openxmlformats.org/drawingml/2006/picture">
+                  <pic:nvPicPr>
+                    <pic:cNvPr id="623115466" name=""/>
+                    <pic:cNvPicPr/>
+                  </pic:nvPicPr>
+                  <pic:blipFill>
+                    <a:blip r:embed="rId10"/>
+                    <a:stretch>
+                      <a:fillRect/>
+                    </a:stretch>
+                  </pic:blipFill>
+                  <pic:spPr>
+                    <a:xfrm>
+                      <a:off x="0" y="0"/>
+                      <a:ext cx="1981195" cy="1829007"/>
+                    </a:xfrm>
+                    <a:prstGeom prst="rect">
+                      <a:avLst/>
+                    </a:prstGeom>
+                  </pic:spPr>
+                </pic:pic>
+              </a:graphicData>
+            </a:graphic>
+          </wp:inline>
+        </w:drawing>
+      </w:r>
+      <w:r>
+        <w:rPr>
+          <w:noProof/>
+        </w:rPr>
+        <w:t xml:space="preserve"> </w:t>
+      </w:r>
+    </w:p>
+    <w:p>
+      <w:pPr>
+        <w:pStyle w:val="bnazanin"/>
+        <w:bidi w:val="0"/>
+        <w:rPr>
+          <w:rtl/>
+        </w:rPr>
+      </w:pPr>
+      <w:r>
+        <w:rPr>
+          <w:noProof/>
+        </w:rPr>
+        <mc:AlternateContent>
+          <mc:Choice Requires="wps">
+            <w:drawing>
+              <wp:anchor distT="45720" distB="45720" distL="114300" distR="114300" simplePos="0" relativeHeight="251661312" behindDoc="0" locked="0" layoutInCell="1" allowOverlap="1" wp14:anchorId="1E5AC9D1" wp14:editId="08E55B1B">
+                <wp:simplePos x="0" y="0"/>
+                <wp:positionH relativeFrom="column">
+                  <wp:posOffset>594465</wp:posOffset>
+                </wp:positionH>
+                <wp:positionV relativeFrom="paragraph">
+                  <wp:posOffset>5687</wp:posOffset>
+                </wp:positionV>
+                <wp:extent cx="4818380" cy="1404620"/>
+                <wp:effectExtent l="0" t="0" r="20320" b="11430"/>
+                <wp:wrapSquare wrapText="bothSides"/>
+                <wp:docPr id="1949611419" name="Text Box 2"/>
+                <wp:cNvGraphicFramePr>
+                  <a:graphicFrameLocks xmlns:a="http://schemas.openxmlformats.org/drawingml/2006/main"/>
+                </wp:cNvGraphicFramePr>
+                <a:graphic xmlns:a="http://schemas.openxmlformats.org/drawingml/2006/main">
+                  <a:graphicData uri="http://schemas.microsoft.com/office/word/2010/wordprocessingShape">
+                    <wps:wsp>
+                      <wps:cNvSpPr txBox="1">
+                        <a:spLocks noChangeArrowheads="1"/>
+                      </wps:cNvSpPr>
+                      <wps:spPr bwMode="auto">
+                        <a:xfrm>
+                          <a:off x="0" y="0"/>
+                          <a:ext cx="4818380" cy="1404620"/>
+                        </a:xfrm>
+                        <a:prstGeom prst="rect">
+                          <a:avLst/>
+                        </a:prstGeom>
+                        <a:solidFill>
+                          <a:srgbClr val="FFFFFF"/>
+                        </a:solidFill>
+                        <a:ln w="9525">
+                          <a:solidFill>
+                            <a:schemeClr val="bg1"/>
+                          </a:solidFill>
+                          <a:miter lim="800000"/>
+                          <a:headEnd/>
+                          <a:tailEnd/>
+                        </a:ln>
+                      </wps:spPr>
+                      <wps:txbx>
+                        <w:txbxContent>
+                          <w:p>
+                            <w:pPr>
+                              <w:pStyle w:val="bnazanin"/>
+                              <w:bidi w:val="0"/>
+                              <w:rPr>
+                                <w:rFonts w:hint="cs"/>
+                                <w:rtl/>
+                              </w:rPr>
+                            </w:pPr>
+                            <w:r>
+                              <w:rPr>
+                                <w:rFonts w:hint="cs"/>
+                                <w:rtl/>
+                              </w:rPr>
+                              <w:t>الف) پنج نورون                              ب) سه نورون                              ج) هشت نورون</w:t>
+                            </w:r>
+                          </w:p>
+                        </w:txbxContent>
+                      </wps:txbx>
+                      <wps:bodyPr rot="0" vert="horz" wrap="square" lIns="91440" tIns="45720" rIns="91440" bIns="45720" anchor="t" anchorCtr="0">
+                        <a:spAutoFit/>
+                      </wps:bodyPr>
+                    </wps:wsp>
+                  </a:graphicData>
+                </a:graphic>
+                <wp14:sizeRelH relativeFrom="margin">
+                  <wp14:pctWidth>0</wp14:pctWidth>
+                </wp14:sizeRelH>
+                <wp14:sizeRelV relativeFrom="margin">
+                  <wp14:pctHeight>20000</wp14:pctHeight>
+                </wp14:sizeRelV>
+              </wp:anchor>
+            </w:drawing>
+          </mc:Choice>
+          <mc:Fallback>
+            <w:pict>
+              <v:shape w14:anchorId="1E5AC9D1" id="_x0000_s1028" type="#_x0000_t202" style="position:absolute;margin-left:46.8pt;margin-top:.45pt;width:379.4pt;height:110.6pt;z-index:251661312;visibility:visible;mso-wrap-style:square;mso-width-percent:0;mso-height-percent:200;mso-wrap-distance-left:9pt;mso-wrap-distance-top:3.6pt;mso-wrap-distance-right:9pt;mso-wrap-distance-bottom:3.6pt;mso-position-horizontal:absolute;mso-position-horizontal-relative:text;mso-position-vertical:absolute;mso-position-vertical-relative:text;mso-width-percent:0;mso-height-percent:200;mso-width-relative:margin;mso-height-relative:margin;v-text-anchor:top" o:gfxdata="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" strokecolor="white [3212]">
+                <v:textbox style="mso-fit-shape-to-text:t">
+                  <w:txbxContent>
+                    <w:p>
+                      <w:pPr>
+                        <w:pStyle w:val="bnazanin"/>
+                        <w:bidi w:val="0"/>
+                        <w:rPr>
+                          <w:rFonts w:hint="cs"/>
+                          <w:rtl/>
+                        </w:rPr>
+                      </w:pPr>
+                      <w:r>
+                        <w:rPr>
+                          <w:rFonts w:hint="cs"/>
+                          <w:rtl/>
+                        </w:rPr>
+                        <w:t>الف) پنج نورون                              ب) سه نورون                              ج) هشت نورون</w:t>
+                      </w:r>
+                    </w:p>
+                  </w:txbxContent>
+                </v:textbox>
+                <w10:wrap type="square"/>
+              </v:shape>
+            </w:pict>
+          </mc:Fallback>
+        </mc:AlternateContent>
+      </w:r>
+    </w:p>
+    <w:p>
+      <w:pPr>
+        <w:pStyle w:val="bnazanin"/>
+        <w:bidi w:val="0"/>
+        <w:rPr>
+          <w:rtl/>
+        </w:rPr>
+      </w:pPr>
+    </w:p>
+    <w:p>
+      <w:pPr>
+        <w:pStyle w:val="bnazanin"/>
+        <w:rPr>
+          <w:rFonts w:asciiTheme="minorHAnsi" w:hAnsiTheme="minorHAnsi"/>
+          <w:rtl/>
+        </w:rPr>
+      </w:pPr>
+      <w:r>
+        <w:rPr>
+          <w:rFonts w:hint="cs"/>
+          <w:rtl/>
+        </w:rPr>
+        <w:t xml:space="preserve">همانطور که از نتیج مشخص است به ازای اضافه شدن نورون‌ها ما شاهد افزایش خطا و همینطور کاهش دقت شده ایم. این بدین معنی است برای حل این مسئله به خصوص با مدل های خطی </w:t>
+      </w:r>
+      <w:r>
+        <w:rPr>
+          <w:rFonts w:asciiTheme="minorHAnsi" w:hAnsiTheme="minorHAnsi"/>
+        </w:rPr>
+        <w:t>Madeline</w:t>
+      </w:r>
+      <w:r>
+        <w:rPr>
+          <w:rFonts w:asciiTheme="minorHAnsi" w:hAnsiTheme="minorHAnsi" w:hint="cs"/>
+          <w:rtl/>
+        </w:rPr>
+        <w:t xml:space="preserve"> نیاز به تعداد نورون بالا نداریم و جواب شاید در تعداد نورون 3 تا 4 بهینه باشد. حال به سراغ نمودار خطا میرویم.</w:t>
+      </w:r>
+    </w:p>
+    <w:p>
+      <w:pPr>
+        <w:pStyle w:val="bnazanin"/>
+        <w:rPr>
+          <w:rFonts w:asciiTheme="minorHAnsi" w:hAnsiTheme="minorHAnsi" w:hint="cs"/>
+          <w:rtl/>
+        </w:rPr>
+      </w:pPr>
+      <w:r>
+        <w:rPr>
+          <w:noProof/>
+        </w:rPr>
+        <w:drawing>
+          <wp:inline distT="0" distB="0" distL="0" distR="0" wp14:anchorId="11B5FCD1" wp14:editId="19342F04">
+            <wp:extent cx="1825047" cy="1377950"/>
+            <wp:effectExtent l="0" t="0" r="3810" b="0"/>
+            <wp:docPr id="1417465185" name="Picture 1"/>
+            <wp:cNvGraphicFramePr>
+              <a:graphicFrameLocks xmlns:a="http://schemas.openxmlformats.org/drawingml/2006/main" noChangeAspect="1"/>
+            </wp:cNvGraphicFramePr>
+            <a:graphic xmlns:a="http://schemas.openxmlformats.org/drawingml/2006/main">
+              <a:graphicData uri="http://schemas.openxmlformats.org/drawingml/2006/picture">
+                <pic:pic xmlns:pic="http://schemas.openxmlformats.org/drawingml/2006/picture">
+                  <pic:nvPicPr>
+                    <pic:cNvPr id="1417465185" name=""/>
+                    <pic:cNvPicPr/>
+                  </pic:nvPicPr>
+                  <pic:blipFill>
+                    <a:blip r:embed="rId11"/>
+                    <a:stretch>
+                      <a:fillRect/>
+                    </a:stretch>
+                  </pic:blipFill>
+                  <pic:spPr>
+                    <a:xfrm>
+                      <a:off x="0" y="0"/>
+                      <a:ext cx="1834591" cy="1385156"/>
+                    </a:xfrm>
+                    <a:prstGeom prst="rect">
+                      <a:avLst/>
+                    </a:prstGeom>
+                  </pic:spPr>
+                </pic:pic>
+              </a:graphicData>
+            </a:graphic>
+          </wp:inline>
+        </w:drawing>
+      </w:r>
+      <w:r>
+        <w:rPr>
+          <w:noProof/>
+        </w:rPr>
+        <w:t xml:space="preserve">  </w:t>
+      </w:r>
+      <w:r>
+        <w:rPr>
+          <w:noProof/>
+        </w:rPr>
+        <w:drawing>
+          <wp:inline distT="0" distB="0" distL="0" distR="0" wp14:anchorId="66CEC001" wp14:editId="4A705EF5">
+            <wp:extent cx="1837690" cy="1387495"/>
+            <wp:effectExtent l="0" t="0" r="0" b="3175"/>
+            <wp:docPr id="1965997602" name="Picture 1"/>
+            <wp:cNvGraphicFramePr>
+              <a:graphicFrameLocks xmlns:a="http://schemas.openxmlformats.org/drawingml/2006/main" noChangeAspect="1"/>
+            </wp:cNvGraphicFramePr>
+            <a:graphic xmlns:a="http://schemas.openxmlformats.org/drawingml/2006/main">
+              <a:graphicData uri="http://schemas.openxmlformats.org/drawingml/2006/picture">
+                <pic:pic xmlns:pic="http://schemas.openxmlformats.org/drawingml/2006/picture">
+                  <pic:nvPicPr>
+                    <pic:cNvPr id="1965997602" name=""/>
+                    <pic:cNvPicPr/>
+                  </pic:nvPicPr>
+                  <pic:blipFill>
+                    <a:blip r:embed="rId12"/>
+                    <a:stretch>
+                      <a:fillRect/>
+                    </a:stretch>
+                  </pic:blipFill>
+                  <pic:spPr>
+                    <a:xfrm>
+                      <a:off x="0" y="0"/>
+                      <a:ext cx="1851088" cy="1397611"/>
+                    </a:xfrm>
+                    <a:prstGeom prst="rect">
+                      <a:avLst/>
+                    </a:prstGeom>
+                  </pic:spPr>
+                </pic:pic>
+              </a:graphicData>
+            </a:graphic>
+          </wp:inline>
+        </w:drawing>
+      </w:r>
+      <w:r>
+        <w:rPr>
+          <w:noProof/>
+        </w:rPr>
+        <w:drawing>
+          <wp:inline distT="0" distB="0" distL="0" distR="0" wp14:anchorId="40DCA855" wp14:editId="320DFBAA">
+            <wp:extent cx="1788969" cy="1350709"/>
+            <wp:effectExtent l="0" t="0" r="1905" b="1905"/>
+            <wp:docPr id="1134353910" name="Picture 1"/>
+            <wp:cNvGraphicFramePr>
+              <a:graphicFrameLocks xmlns:a="http://schemas.openxmlformats.org/drawingml/2006/main" noChangeAspect="1"/>
+            </wp:cNvGraphicFramePr>
+            <a:graphic xmlns:a="http://schemas.openxmlformats.org/drawingml/2006/main">
+              <a:graphicData uri="http://schemas.openxmlformats.org/drawingml/2006/picture">
+                <pic:pic xmlns:pic="http://schemas.openxmlformats.org/drawingml/2006/picture">
+                  <pic:nvPicPr>
+                    <pic:cNvPr id="1134353910" name=""/>
+                    <pic:cNvPicPr/>
+                  </pic:nvPicPr>
+                  <pic:blipFill>
+                    <a:blip r:embed="rId13"/>
+                    <a:stretch>
+                      <a:fillRect/>
+                    </a:stretch>
+                  </pic:blipFill>
+                  <pic:spPr>
+                    <a:xfrm>
+                      <a:off x="0" y="0"/>
+                      <a:ext cx="1810415" cy="1366901"/>
+                    </a:xfrm>
+                    <a:prstGeom prst="rect">
+                      <a:avLst/>
+                    </a:prstGeom>
+                  </pic:spPr>
+                </pic:pic>
+              </a:graphicData>
+            </a:graphic>
+          </wp:inline>
+        </w:drawing>
+      </w:r>
+    </w:p>
+    <w:p>
+      <w:pPr>
+        <w:pStyle w:val="bnazanin"/>
+        <w:bidi w:val="0"/>
+        <w:rPr>
+          <w:rtl/>
+        </w:rPr>
+      </w:pPr>
+      <w:r>
+        <w:rPr>
+          <w:noProof/>
+        </w:rPr>
+        <mc:AlternateContent>
+          <mc:Choice Requires="wps">
+            <w:drawing>
+              <wp:anchor distT="45720" distB="45720" distL="114300" distR="114300" simplePos="0" relativeHeight="251663360" behindDoc="0" locked="0" layoutInCell="1" allowOverlap="1" wp14:anchorId="464634CA" wp14:editId="617FECBF">
+                <wp:simplePos x="0" y="0"/>
+                <wp:positionH relativeFrom="margin">
+                  <wp:align>right</wp:align>
+                </wp:positionH>
+                <wp:positionV relativeFrom="paragraph">
+                  <wp:posOffset>66675</wp:posOffset>
+                </wp:positionV>
+                <wp:extent cx="4818380" cy="1404620"/>
+                <wp:effectExtent l="0" t="0" r="20320" b="11430"/>
+                <wp:wrapSquare wrapText="bothSides"/>
+                <wp:docPr id="492164027" name="Text Box 2"/>
+                <wp:cNvGraphicFramePr>
+                  <a:graphicFrameLocks xmlns:a="http://schemas.openxmlformats.org/drawingml/2006/main"/>
+                </wp:cNvGraphicFramePr>
+                <a:graphic xmlns:a="http://schemas.openxmlformats.org/drawingml/2006/main">
+                  <a:graphicData uri="http://schemas.microsoft.com/office/word/2010/wordprocessingShape">
+                    <wps:wsp>
+                      <wps:cNvSpPr txBox="1">
+                        <a:spLocks noChangeArrowheads="1"/>
+                      </wps:cNvSpPr>
+                      <wps:spPr bwMode="auto">
+                        <a:xfrm>
+                          <a:off x="0" y="0"/>
+                          <a:ext cx="4818380" cy="1404620"/>
+                        </a:xfrm>
+                        <a:prstGeom prst="rect">
+                          <a:avLst/>
+                        </a:prstGeom>
+                        <a:solidFill>
+                          <a:srgbClr val="FFFFFF"/>
+                        </a:solidFill>
+                        <a:ln w="9525">
+                          <a:solidFill>
+                            <a:schemeClr val="bg1"/>
+                          </a:solidFill>
+                          <a:miter lim="800000"/>
+                          <a:headEnd/>
+                          <a:tailEnd/>
+                        </a:ln>
+                      </wps:spPr>
+                      <wps:txbx>
+                        <w:txbxContent>
+                          <w:p>
+                            <w:pPr>
+                              <w:pStyle w:val="bnazanin"/>
+                              <w:bidi w:val="0"/>
+                              <w:rPr>
+                                <w:rFonts w:hint="cs"/>
+                                <w:rtl/>
+                              </w:rPr>
+                            </w:pPr>
+                            <w:r>
+                              <w:rPr>
+                                <w:rFonts w:hint="cs"/>
+                                <w:rtl/>
+                              </w:rPr>
+                              <w:t>الف)</w:t>
+                            </w:r>
+                            <w:r>
+                              <w:rPr>
+                                <w:rFonts w:hint="cs"/>
+                                <w:rtl/>
+                              </w:rPr>
+                              <w:t xml:space="preserve"> هشت</w:t>
+                            </w:r>
+                            <w:r>
+                              <w:rPr>
+                                <w:rFonts w:hint="cs"/>
+                                <w:rtl/>
+                              </w:rPr>
+                              <w:t xml:space="preserve"> نورون                              ب) پنج نورون                              ج) سه نورون</w:t>
+                            </w:r>
+                          </w:p>
+                        </w:txbxContent>
+                      </wps:txbx>
+                      <wps:bodyPr rot="0" vert="horz" wrap="square" lIns="91440" tIns="45720" rIns="91440" bIns="45720" anchor="t" anchorCtr="0">
+                        <a:spAutoFit/>
+                      </wps:bodyPr>
+                    </wps:wsp>
+                  </a:graphicData>
+                </a:graphic>
+                <wp14:sizeRelH relativeFrom="margin">
+                  <wp14:pctWidth>0</wp14:pctWidth>
+                </wp14:sizeRelH>
+                <wp14:sizeRelV relativeFrom="margin">
+                  <wp14:pctHeight>20000</wp14:pctHeight>
+                </wp14:sizeRelV>
+              </wp:anchor>
+            </w:drawing>
+          </mc:Choice>
+          <mc:Fallback>
+            <w:pict>
+              <v:shape w14:anchorId="464634CA" id="_x0000_s1029" type="#_x0000_t202" style="position:absolute;margin-left:328.2pt;margin-top:5.25pt;width:379.4pt;height:110.6pt;z-index:251663360;visibility:visible;mso-wrap-style:square;mso-width-percent:0;mso-height-percent:200;mso-wrap-distance-left:9pt;mso-wrap-distance-top:3.6pt;mso-wrap-distance-right:9pt;mso-wrap-distance-bottom:3.6pt;mso-position-horizontal:right;mso-position-horizontal-relative:margin;mso-position-vertical:absolute;mso-position-vertical-relative:text;mso-width-percent:0;mso-height-percent:200;mso-width-relative:margin;mso-height-relative:margin;v-text-anchor:top" o:gfxdata="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" strokecolor="white [3212]">
+                <v:textbox style="mso-fit-shape-to-text:t">
+                  <w:txbxContent>
+                    <w:p>
+                      <w:pPr>
+                        <w:pStyle w:val="bnazanin"/>
+                        <w:bidi w:val="0"/>
+                        <w:rPr>
+                          <w:rFonts w:hint="cs"/>
+                          <w:rtl/>
+                        </w:rPr>
+                      </w:pPr>
+                      <w:r>
+                        <w:rPr>
+                          <w:rFonts w:hint="cs"/>
+                          <w:rtl/>
+                        </w:rPr>
+                        <w:t>الف)</w:t>
+                      </w:r>
+                      <w:r>
+                        <w:rPr>
+                          <w:rFonts w:hint="cs"/>
+                          <w:rtl/>
+                        </w:rPr>
+                        <w:t xml:space="preserve"> هشت</w:t>
+                      </w:r>
+                      <w:r>
+                        <w:rPr>
+                          <w:rFonts w:hint="cs"/>
+                          <w:rtl/>
+                        </w:rPr>
+                        <w:t xml:space="preserve"> نورون                              ب) پنج نورون                              ج) سه نورون</w:t>
+                      </w:r>
+                    </w:p>
+                  </w:txbxContent>
+                </v:textbox>
+                <w10:wrap type="square" anchorx="margin"/>
+              </v:shape>
+            </w:pict>
+          </mc:Fallback>
+        </mc:AlternateContent>
+      </w:r>
+    </w:p>
+    <w:p>
+      <w:pPr>
+        <w:pStyle w:val="bnazanin"/>
+        <w:bidi w:val="0"/>
+        <w:rPr>
+          <w:rtl/>
+        </w:rPr>
+      </w:pPr>
+    </w:p>
+    <w:p>
+      <w:pPr>
+        <w:pStyle w:val="bnazanin"/>
+        <w:rPr>
+          <w:rtl/>
+        </w:rPr>
+      </w:pPr>
+      <w:r>
+        <w:rPr>
+          <w:rFonts w:hint="cs"/>
+          <w:rtl/>
+        </w:rPr>
+        <w:t>تمام نکات از قبل گفته شده است. نکته جالب وجود نوسانات و ناپایداری در تعداد نورون 5 تایی است! از طرفی در برخی نواحی نیز خطای تست از ترین پایین تر است که میتواند به علت مقدار کم تعداد دیتا برای بخش تست باشد.</w:t>
+      </w:r>
+    </w:p>
+    <w:p>
+      <w:pPr>
+        <w:pStyle w:val="bnazanin"/>
+        <w:bidi w:val="0"/>
+        <w:rPr>
+          <w:rtl/>
+        </w:rPr>
+      </w:pPr>
+    </w:p>
+    <w:p>
+      <w:pPr>
+        <w:pStyle w:val="bnazanin"/>
+        <w:bidi w:val="0"/>
+      </w:pPr>
+    </w:p>
+    <w:p>
+      <w:pPr>
+        <w:pStyle w:val="bnazanin"/>
+        <w:bidi w:val="0"/>
+      </w:pPr>
+    </w:p>
+    <w:p>
+      <w:pPr>
+        <w:pStyle w:val="bnazanin"/>
+        <w:bidi w:val="0"/>
+      </w:pPr>
+    </w:p>
+    <w:p>
+      <w:pPr>
+        <w:pStyle w:val="bnazanin"/>
+        <w:rPr>
+          <w:rtl/>
+        </w:rPr>
+      </w:pPr>
+      <w:r>
+        <w:rPr>
+          <w:rFonts w:hint="cs"/>
+          <w:rtl/>
+        </w:rPr>
+        <w:lastRenderedPageBreak/>
+        <w:t xml:space="preserve">سوال 4 بخش </w:t>
+      </w:r>
+      <w:r>
+        <w:t>1</w:t>
+      </w:r>
+      <w:r>
+        <w:rPr>
+          <w:rFonts w:hint="cs"/>
+          <w:rtl/>
+        </w:rPr>
+        <w:t xml:space="preserve"> ب</w:t>
+      </w:r>
+    </w:p>
+    <w:p>
+      <w:pPr>
+        <w:pStyle w:val="bnazanin"/>
+        <w:rPr>
+          <w:rtl/>
+        </w:rPr>
+      </w:pPr>
+      <w:r>
+        <w:rPr>
+          <w:rFonts w:hint="cs"/>
+          <w:rtl/>
+        </w:rPr>
+        <w:t xml:space="preserve">ابتدا به مانند سوال قبل با پایتورچ دیتا را دانلود میکنیم و تبدیل به تنسور میکنیم. حال یک آرایه ایجاد میکنیم به طوری که تصویر هر کلاس در ایندکسش جا بگیرد. مثلا تصویر 0 در خانه 0 قرار بگیرد و.. سپس بااستفاده از </w:t>
+      </w:r>
+      <w:r>
+        <w:rPr>
+          <w:rFonts w:asciiTheme="minorHAnsi" w:hAnsiTheme="minorHAnsi"/>
+        </w:rPr>
+        <w:t>subplot</w:t>
+      </w:r>
+      <w:r>
+        <w:rPr>
+          <w:rFonts w:asciiTheme="minorHAnsi" w:hAnsiTheme="minorHAnsi" w:hint="cs"/>
+          <w:rtl/>
+        </w:rPr>
+        <w:t xml:space="preserve"> و پیمایش بر روی آرایه شکل زیر پدید می‌آید. </w:t>
+      </w:r>
+      <w:r>
+        <w:rPr>
+          <w:rFonts w:hint="cs"/>
+          <w:rtl/>
+        </w:rPr>
+        <w:t xml:space="preserve">شکل </w:t>
+      </w:r>
+      <w:r>
+        <w:rPr>
+          <w:rFonts w:hint="cs"/>
+          <w:rtl/>
+        </w:rPr>
+        <w:t>4</w:t>
+      </w:r>
+      <w:r>
+        <w:rPr>
+          <w:rFonts w:hint="cs"/>
+          <w:rtl/>
+        </w:rPr>
+        <w:t>-</w:t>
+      </w:r>
+      <w:r>
+        <w:rPr>
+          <w:rFonts w:hint="cs"/>
+          <w:rtl/>
+        </w:rPr>
+        <w:t>1</w:t>
+      </w:r>
+    </w:p>
+    <w:p>
+      <w:pPr>
+        <w:pStyle w:val="bnazanin"/>
+        <w:rPr>
+          <w:rtl/>
+        </w:rPr>
+      </w:pPr>
+    </w:p>
+    <w:p>
+      <w:pPr>
+        <w:pStyle w:val="bnazanin"/>
+        <w:rPr>
+          <w:rFonts w:asciiTheme="minorHAnsi" w:hAnsiTheme="minorHAnsi" w:cs="Calibri" w:hint="cs"/>
+          <w:rtl/>
+        </w:rPr>
+      </w:pPr>
+      <w:r>
+        <w:rPr>
+          <w:noProof/>
+        </w:rPr>
+        <w:drawing>
+          <wp:inline distT="0" distB="0" distL="0" distR="0" wp14:anchorId="50A1C6DB" wp14:editId="3314EEEB">
+            <wp:extent cx="5943600" cy="601980"/>
+            <wp:effectExtent l="0" t="0" r="0" b="7620"/>
+            <wp:docPr id="866158288" name="Picture 3"/>
+            <wp:cNvGraphicFramePr>
+              <a:graphicFrameLocks xmlns:a="http://schemas.openxmlformats.org/drawingml/2006/main" noChangeAspect="1"/>
+            </wp:cNvGraphicFramePr>
+            <a:graphic xmlns:a="http://schemas.openxmlformats.org/drawingml/2006/main">
+              <a:graphicData uri="http://schemas.openxmlformats.org/drawingml/2006/picture">
+                <pic:pic xmlns:pic="http://schemas.openxmlformats.org/drawingml/2006/picture">
+                  <pic:nvPicPr>
+                    <pic:cNvPr id="0" name="Picture 5"/>
+                    <pic:cNvPicPr>
+                      <a:picLocks noChangeAspect="1" noChangeArrowheads="1"/>
+                    </pic:cNvPicPr>
+                  </pic:nvPicPr>
+                  <pic:blipFill>
+                    <a:blip r:embed="rId14" cstate="print">
+                      <a:extLst>
+                        <a:ext uri="{28A0092B-C50C-407E-A947-70E740481C1C}">
+                          <a14:useLocalDpi xmlns:a14="http://schemas.microsoft.com/office/drawing/2010/main" val="0"/>
+                        </a:ext>
+                      </a:extLst>
+                    </a:blip>
+                    <a:srcRect/>
+                    <a:stretch>
+                      <a:fillRect/>
+                    </a:stretch>
+                  </pic:blipFill>
+                  <pic:spPr bwMode="auto">
+                    <a:xfrm>
+                      <a:off x="0" y="0"/>
+                      <a:ext cx="5943600" cy="601980"/>
+                    </a:xfrm>
+                    <a:prstGeom prst="rect">
+                      <a:avLst/>
+                    </a:prstGeom>
+                    <a:noFill/>
+                    <a:ln>
+                      <a:noFill/>
+                    </a:ln>
+                  </pic:spPr>
+                </pic:pic>
+              </a:graphicData>
+            </a:graphic>
+          </wp:inline>
+        </w:drawing>
+      </w:r>
+    </w:p>
+    <w:p>
+      <w:pPr>
+        <w:pStyle w:val="bnazanin"/>
+        <w:bidi w:val="0"/>
+      </w:pPr>
+      <w:r>
+        <w:rPr>
+          <w:noProof/>
+        </w:rPr>
+        <mc:AlternateContent>
+          <mc:Choice Requires="wps">
+            <w:drawing>
+              <wp:anchor distT="45720" distB="45720" distL="114300" distR="114300" simplePos="0" relativeHeight="251667456" behindDoc="0" locked="0" layoutInCell="1" allowOverlap="1" wp14:anchorId="02368010" wp14:editId="6CDD35EF">
+                <wp:simplePos x="0" y="0"/>
+                <wp:positionH relativeFrom="column">
+                  <wp:posOffset>2399030</wp:posOffset>
+                </wp:positionH>
+                <wp:positionV relativeFrom="paragraph">
+                  <wp:posOffset>145415</wp:posOffset>
+                </wp:positionV>
+                <wp:extent cx="2360930" cy="1404620"/>
+                <wp:effectExtent l="0" t="0" r="22860" b="11430"/>
+                <wp:wrapSquare wrapText="bothSides"/>
+                <wp:docPr id="1089316178" name="Text Box 2"/>
+                <wp:cNvGraphicFramePr>
+                  <a:graphicFrameLocks xmlns:a="http://schemas.openxmlformats.org/drawingml/2006/main"/>
+                </wp:cNvGraphicFramePr>
+                <a:graphic xmlns:a="http://schemas.openxmlformats.org/drawingml/2006/main">
+                  <a:graphicData uri="http://schemas.microsoft.com/office/word/2010/wordprocessingShape">
+                    <wps:wsp>
+                      <wps:cNvSpPr txBox="1">
+                        <a:spLocks noChangeArrowheads="1"/>
+                      </wps:cNvSpPr>
+                      <wps:spPr bwMode="auto">
+                        <a:xfrm>
+                          <a:off x="0" y="0"/>
+                          <a:ext cx="2360930" cy="1404620"/>
+                        </a:xfrm>
+                        <a:prstGeom prst="rect">
+                          <a:avLst/>
+                        </a:prstGeom>
+                        <a:solidFill>
+                          <a:srgbClr val="FFFFFF"/>
+                        </a:solidFill>
+                        <a:ln w="9525">
+                          <a:solidFill>
+                            <a:schemeClr val="bg1"/>
+                          </a:solidFill>
+                          <a:miter lim="800000"/>
+                          <a:headEnd/>
+                          <a:tailEnd/>
+                        </a:ln>
+                      </wps:spPr>
+                      <wps:txbx>
+                        <w:txbxContent>
+                          <w:p>
+                            <w:pPr>
+                              <w:pStyle w:val="bnazanin"/>
+                              <w:bidi w:val="0"/>
+                            </w:pPr>
+                            <w:r>
+                              <w:rPr>
+                                <w:rFonts w:hint="cs"/>
+                                <w:rtl/>
+                              </w:rPr>
+                              <w:t xml:space="preserve">شکل </w:t>
+                            </w:r>
+                            <w:r>
+                              <w:rPr>
+                                <w:rFonts w:hint="cs"/>
+                                <w:rtl/>
+                              </w:rPr>
+                              <w:t>4</w:t>
+                            </w:r>
+                            <w:r>
+                              <w:rPr>
+                                <w:rFonts w:hint="cs"/>
+                                <w:rtl/>
+                              </w:rPr>
+                              <w:t>-</w:t>
+                            </w:r>
+                            <w:r>
+                              <w:rPr>
+                                <w:rFonts w:hint="cs"/>
+                                <w:rtl/>
+                              </w:rPr>
+                              <w:t>1</w:t>
+                            </w:r>
+                          </w:p>
+                          <w:p/>
+                        </w:txbxContent>
+                      </wps:txbx>
+                      <wps:bodyPr rot="0" vert="horz" wrap="square" lIns="91440" tIns="45720" rIns="91440" bIns="45720" anchor="t" anchorCtr="0">
+                        <a:spAutoFit/>
+                      </wps:bodyPr>
+                    </wps:wsp>
+                  </a:graphicData>
+                </a:graphic>
+                <wp14:sizeRelH relativeFrom="margin">
+                  <wp14:pctWidth>40000</wp14:pctWidth>
+                </wp14:sizeRelH>
+                <wp14:sizeRelV relativeFrom="margin">
+                  <wp14:pctHeight>20000</wp14:pctHeight>
+                </wp14:sizeRelV>
+              </wp:anchor>
+            </w:drawing>
+          </mc:Choice>
+          <mc:Fallback>
+            <w:pict>
+              <v:shape w14:anchorId="02368010" id="_x0000_s1030" type="#_x0000_t202" style="position:absolute;margin-left:188.9pt;margin-top:11.45pt;width:185.9pt;height:110.6pt;z-index:251667456;visibility:visible;mso-wrap-style:square;mso-width-percent:400;mso-height-percent:200;mso-wrap-distance-left:9pt;mso-wrap-distance-top:3.6pt;mso-wrap-distance-right:9pt;mso-wrap-distance-bottom:3.6pt;mso-position-horizontal:absolute;mso-position-horizontal-relative:text;mso-position-vertical:absolute;mso-position-vertical-relative:text;mso-width-percent:400;mso-height-percent:200;mso-width-relative:margin;mso-height-relative:margin;v-text-anchor:top" o:gfxdata="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" strokecolor="white [3212]">
+                <v:textbox style="mso-fit-shape-to-text:t">
+                  <w:txbxContent>
+                    <w:p>
+                      <w:pPr>
+                        <w:pStyle w:val="bnazanin"/>
+                        <w:bidi w:val="0"/>
+                      </w:pPr>
+                      <w:r>
+                        <w:rPr>
+                          <w:rFonts w:hint="cs"/>
+                          <w:rtl/>
+                        </w:rPr>
+                        <w:t xml:space="preserve">شکل </w:t>
+                      </w:r>
+                      <w:r>
+                        <w:rPr>
+                          <w:rFonts w:hint="cs"/>
+                          <w:rtl/>
+                        </w:rPr>
+                        <w:t>4</w:t>
+                      </w:r>
+                      <w:r>
+                        <w:rPr>
+                          <w:rFonts w:hint="cs"/>
+                          <w:rtl/>
+                        </w:rPr>
+                        <w:t>-</w:t>
+                      </w:r>
+                      <w:r>
+                        <w:rPr>
+                          <w:rFonts w:hint="cs"/>
+                          <w:rtl/>
+                        </w:rPr>
+                        <w:t>1</w:t>
+                      </w:r>
+                    </w:p>
+                    <w:p/>
+                  </w:txbxContent>
+                </v:textbox>
+                <w10:wrap type="square"/>
+              </v:shape>
+            </w:pict>
+          </mc:Fallback>
+        </mc:AlternateContent>
+      </w:r>
+    </w:p>
+    <w:p>
+      <w:pPr>
+        <w:pStyle w:val="bnazanin"/>
+        <w:bidi w:val="0"/>
+        <w:rPr>
+          <w:rtl/>
+        </w:rPr>
+      </w:pPr>
+    </w:p>
+    <w:p>
+      <w:pPr>
+        <w:pStyle w:val="bnazanin"/>
+        <w:rPr>
+          <w:rtl/>
+        </w:rPr>
+      </w:pPr>
+    </w:p>
+    <w:p>
+      <w:pPr>
+        <w:pStyle w:val="bnazanin"/>
+        <w:rPr>
+          <w:rtl/>
+        </w:rPr>
+      </w:pPr>
+      <w:r>
+        <w:rPr>
+          <w:rFonts w:hint="cs"/>
+          <w:rtl/>
+        </w:rPr>
+        <w:t xml:space="preserve">سوال 4 بخش </w:t>
+      </w:r>
+      <w:r>
+        <w:t>1</w:t>
+      </w:r>
+      <w:r>
+        <w:rPr>
+          <w:rFonts w:hint="cs"/>
+          <w:rtl/>
+        </w:rPr>
+        <w:t xml:space="preserve"> </w:t>
+      </w:r>
+      <w:r>
+        <w:rPr>
+          <w:rFonts w:hint="cs"/>
+          <w:rtl/>
+        </w:rPr>
+        <w:t>الف</w:t>
+      </w:r>
+    </w:p>
+    <w:p>
+      <w:pPr>
+        <w:pStyle w:val="bnazanin"/>
+        <w:rPr>
+          <w:rFonts w:asciiTheme="minorHAnsi" w:hAnsiTheme="minorHAnsi" w:hint="cs"/>
+        </w:rPr>
+      </w:pPr>
+      <w:r>
+        <w:rPr>
+          <w:rFonts w:hint="cs"/>
+          <w:rtl/>
+        </w:rPr>
+        <w:t xml:space="preserve">به سادگی مانند قبل موقعی که در حال لود دوباره دیتا هستیم میتوان پارامتر </w:t>
+      </w:r>
+      <w:r>
+        <w:rPr>
+          <w:rFonts w:asciiTheme="minorHAnsi" w:hAnsiTheme="minorHAnsi"/>
+        </w:rPr>
+        <w:t xml:space="preserve">transform </w:t>
+      </w:r>
+      <w:r>
+        <w:rPr>
+          <w:rFonts w:asciiTheme="minorHAnsi" w:hAnsiTheme="minorHAnsi" w:hint="cs"/>
+          <w:rtl/>
+        </w:rPr>
+        <w:t xml:space="preserve"> را برابر با مقدار زیر قرار داد:</w:t>
+      </w:r>
+      <w:r>
+        <w:rPr>
+          <w:rFonts w:asciiTheme="minorHAnsi" w:hAnsiTheme="minorHAnsi"/>
+          <w:rtl/>
+        </w:rPr>
+        <w:br/>
+      </w:r>
+      <w:r>
+        <w:rPr>
+          <w:rFonts w:asciiTheme="minorHAnsi" w:hAnsiTheme="minorHAnsi"/>
+        </w:rPr>
+        <w:t>transforms.Normalize(min_value, max_value</w:t>
+      </w:r>
+      <w:r>
+        <w:rPr>
+          <w:rFonts w:asciiTheme="minorHAnsi" w:hAnsiTheme="minorHAnsi"/>
+        </w:rPr>
+        <w:t>)</w:t>
+      </w:r>
+    </w:p>
+    <w:p>
+      <w:pPr>
+        <w:pStyle w:val="bnazanin"/>
+        <w:rPr>
+          <w:rtl/>
+        </w:rPr>
+      </w:pPr>
+      <w:r>
+        <w:rPr>
+          <w:rFonts w:hint="cs"/>
+          <w:rtl/>
+        </w:rPr>
+        <w:t>که ماکس 1 و مین 0 هست. حال دیتایی که داریم بین 0 و1 است.</w:t>
+      </w:r>
+    </w:p>
+    <w:p>
+      <w:pPr>
+        <w:pStyle w:val="bnazanin"/>
+        <w:rPr>
+          <w:rtl/>
+        </w:rPr>
+      </w:pPr>
+      <w:r>
+        <w:rPr>
+          <w:rFonts w:hint="cs"/>
+          <w:rtl/>
+        </w:rPr>
+        <w:t>البته میتوان همان دیتا لود شده را بعد از لود شدن ترنسفورم انجام داد! ولی خب برای این سوال به این شکل اعمال شده است.</w:t>
+      </w:r>
     </w:p>
     <w:p>
       <w:pPr>
@@ -300,7 +2027,6 @@
       <w:pPr>
         <w:pStyle w:val="bnazanin"/>
         <w:rPr>
-          <w:rFonts w:asciiTheme="minorHAnsi" w:hAnsiTheme="minorHAnsi"/>
           <w:rtl/>
         </w:rPr>
       </w:pPr>
@@ -312,14 +2038,11 @@
         <w:t xml:space="preserve">ابتدا </w:t>
       </w:r>
       <w:r>
-        <w:rPr>
-          <w:rFonts w:asciiTheme="minorHAnsi" w:hAnsiTheme="minorHAnsi"/>
-        </w:rPr>
         <w:t xml:space="preserve">seed </w:t>
       </w:r>
       <w:r>
         <w:rPr>
-          <w:rFonts w:asciiTheme="minorHAnsi" w:hAnsiTheme="minorHAnsi" w:hint="cs"/>
+          <w:rFonts w:hint="cs"/>
           <w:rtl/>
         </w:rPr>
         <w:t xml:space="preserve"> میگذاریم تا جواب های بکسان بدست بیاوریم.</w:t>
@@ -329,73 +2052,52 @@
       <w:pPr>
         <w:pStyle w:val="bnazanin"/>
         <w:rPr>
-          <w:rFonts w:asciiTheme="minorHAnsi" w:hAnsiTheme="minorHAnsi"/>
-          <w:rtl/>
-        </w:rPr>
-      </w:pPr>
-      <w:r>
-        <w:rPr>
-          <w:rFonts w:asciiTheme="minorHAnsi" w:hAnsiTheme="minorHAnsi" w:hint="cs"/>
+          <w:rtl/>
+        </w:rPr>
+      </w:pPr>
+      <w:r>
+        <w:rPr>
+          <w:rFonts w:hint="cs"/>
           <w:rtl/>
         </w:rPr>
         <w:t xml:space="preserve">سپس دیتا رو دانلود میکنیم، تبدیل به تنسور کرده و </w:t>
       </w:r>
       <w:r>
-        <w:rPr>
-          <w:rFonts w:asciiTheme="minorHAnsi" w:hAnsiTheme="minorHAnsi"/>
-        </w:rPr>
         <w:t xml:space="preserve">split </w:t>
       </w:r>
       <w:r>
         <w:rPr>
-          <w:rFonts w:asciiTheme="minorHAnsi" w:hAnsiTheme="minorHAnsi" w:hint="cs"/>
+          <w:rFonts w:hint="cs"/>
           <w:rtl/>
         </w:rPr>
         <w:t xml:space="preserve"> میکنیم. دو دیتالودر با بچ 32 برای قسمت تست و ترین ایجاد میکنیم. مدل را همانطور که خواسته شده  بود ایجاد میکنیم. و سپس اپتیمایز </w:t>
       </w:r>
       <w:r>
-        <w:rPr>
-          <w:rFonts w:asciiTheme="minorHAnsi" w:hAnsiTheme="minorHAnsi"/>
-        </w:rPr>
         <w:t>SGD</w:t>
       </w:r>
       <w:r>
         <w:rPr>
-          <w:rFonts w:asciiTheme="minorHAnsi" w:hAnsiTheme="minorHAnsi" w:hint="cs"/>
+          <w:rFonts w:hint="cs"/>
           <w:rtl/>
         </w:rPr>
         <w:t xml:space="preserve"> با لرنینگ ریت 0.01 و </w:t>
       </w:r>
       <w:r>
-        <w:rPr>
-          <w:rFonts w:asciiTheme="minorHAnsi" w:hAnsiTheme="minorHAnsi"/>
-        </w:rPr>
         <w:t xml:space="preserve">loss </w:t>
       </w:r>
       <w:r>
         <w:rPr>
-          <w:rFonts w:asciiTheme="minorHAnsi" w:hAnsiTheme="minorHAnsi" w:hint="cs"/>
+          <w:rFonts w:hint="cs"/>
           <w:rtl/>
         </w:rPr>
         <w:t xml:space="preserve"> فانکشن </w:t>
       </w:r>
-      <w:proofErr w:type="spellStart"/>
-      <w:r>
-        <w:rPr>
-          <w:rFonts w:asciiTheme="minorHAnsi" w:hAnsiTheme="minorHAnsi"/>
-        </w:rPr>
-        <w:t>CrossEntropyLoss</w:t>
-      </w:r>
-      <w:proofErr w:type="spellEnd"/>
-      <w:r>
-        <w:rPr>
-          <w:rFonts w:asciiTheme="minorHAnsi" w:hAnsiTheme="minorHAnsi"/>
-        </w:rPr>
-        <w:t xml:space="preserve"> </w:t>
-      </w:r>
-      <w:r>
-        <w:rPr>
-          <w:rFonts w:asciiTheme="minorHAnsi" w:hAnsiTheme="minorHAnsi" w:hint="cs"/>
+      <w:r>
+        <w:t xml:space="preserve">CrossEntropyLoss </w:t>
+      </w:r>
+      <w:r>
+        <w:rPr>
+          <w:rFonts w:hint="cs"/>
           <w:rtl/>
         </w:rPr>
         <w:t xml:space="preserve"> را تعریف میکنیم.</w:t>
@@ -405,52 +2107,42 @@
       <w:pPr>
         <w:pStyle w:val="bnazanin"/>
         <w:rPr>
-          <w:rFonts w:asciiTheme="minorHAnsi" w:hAnsiTheme="minorHAnsi"/>
-          <w:rtl/>
-        </w:rPr>
-      </w:pPr>
-      <w:r>
-        <w:rPr>
-          <w:rFonts w:asciiTheme="minorHAnsi" w:hAnsiTheme="minorHAnsi" w:hint="cs"/>
+          <w:rtl/>
+        </w:rPr>
+      </w:pPr>
+      <w:r>
+        <w:rPr>
+          <w:rFonts w:hint="cs"/>
           <w:rtl/>
         </w:rPr>
         <w:t xml:space="preserve">حال مدل را با </w:t>
       </w:r>
       <w:r>
-        <w:rPr>
-          <w:rFonts w:asciiTheme="minorHAnsi" w:hAnsiTheme="minorHAnsi"/>
-        </w:rPr>
         <w:t>epoch = 10</w:t>
       </w:r>
       <w:r>
         <w:rPr>
-          <w:rFonts w:asciiTheme="minorHAnsi" w:hAnsiTheme="minorHAnsi" w:hint="cs"/>
+          <w:rFonts w:hint="cs"/>
           <w:rtl/>
         </w:rPr>
         <w:t xml:space="preserve"> ترین میکنیم. در هر مرحله یک بچ دریافت میکنیم به مدل میدهیم، </w:t>
       </w:r>
       <w:r>
-        <w:rPr>
-          <w:rFonts w:asciiTheme="minorHAnsi" w:hAnsiTheme="minorHAnsi"/>
-        </w:rPr>
         <w:t>loss</w:t>
       </w:r>
       <w:r>
         <w:rPr>
-          <w:rFonts w:asciiTheme="minorHAnsi" w:hAnsiTheme="minorHAnsi" w:hint="cs"/>
+          <w:rFonts w:hint="cs"/>
           <w:rtl/>
         </w:rPr>
         <w:t xml:space="preserve"> را حساب میکنیم و با اپتیمایزر مدل را آپدیت میکنیم. سپس بعد از اتمام </w:t>
       </w:r>
       <w:r>
-        <w:rPr>
-          <w:rFonts w:asciiTheme="minorHAnsi" w:hAnsiTheme="minorHAnsi"/>
-        </w:rPr>
         <w:t>epoch</w:t>
       </w:r>
       <w:r>
         <w:rPr>
-          <w:rFonts w:asciiTheme="minorHAnsi" w:hAnsiTheme="minorHAnsi" w:hint="cs"/>
+          <w:rFonts w:hint="cs"/>
           <w:rtl/>
         </w:rPr>
         <w:t xml:space="preserve"> خطا را نشان میدهیم و همان طور که از کد پیداست بعد از مرحله اول مدل تغییری نمیکند.</w:t>
@@ -460,60 +2152,42 @@
       <w:pPr>
         <w:pStyle w:val="bnazanin"/>
         <w:rPr>
-          <w:rFonts w:asciiTheme="minorHAnsi" w:hAnsiTheme="minorHAnsi"/>
-          <w:rtl/>
-        </w:rPr>
-      </w:pPr>
-      <w:r>
-        <w:rPr>
-          <w:rFonts w:asciiTheme="minorHAnsi" w:hAnsiTheme="minorHAnsi" w:hint="cs"/>
+          <w:rtl/>
+        </w:rPr>
+      </w:pPr>
+      <w:r>
+        <w:rPr>
+          <w:rFonts w:hint="cs"/>
           <w:rtl/>
         </w:rPr>
         <w:t xml:space="preserve">حال برای تعیین </w:t>
       </w:r>
       <w:r>
-        <w:rPr>
-          <w:rFonts w:asciiTheme="minorHAnsi" w:hAnsiTheme="minorHAnsi"/>
-        </w:rPr>
         <w:t>misclassifications</w:t>
       </w:r>
       <w:r>
         <w:rPr>
-          <w:rFonts w:asciiTheme="minorHAnsi" w:hAnsiTheme="minorHAnsi" w:hint="cs"/>
+          <w:rFonts w:hint="cs"/>
           <w:rtl/>
         </w:rPr>
         <w:t xml:space="preserve"> این بار از دیتالودر تست استفاده میکنیم. با دستور </w:t>
       </w:r>
       <w:r>
-        <w:rPr>
-          <w:rFonts w:asciiTheme="minorHAnsi" w:hAnsiTheme="minorHAnsi"/>
-        </w:rPr>
-        <w:t xml:space="preserve">with </w:t>
-      </w:r>
-      <w:proofErr w:type="spellStart"/>
-      <w:r>
-        <w:rPr>
-          <w:rFonts w:asciiTheme="minorHAnsi" w:hAnsiTheme="minorHAnsi"/>
-        </w:rPr>
-        <w:t>torch.no_grad</w:t>
-      </w:r>
-      <w:proofErr w:type="spellEnd"/>
-      <w:r>
-        <w:rPr>
-          <w:rFonts w:asciiTheme="minorHAnsi" w:hAnsiTheme="minorHAnsi" w:hint="cs"/>
+        <w:t>with torch.no_grad</w:t>
+      </w:r>
+      <w:r>
+        <w:rPr>
+          <w:rFonts w:hint="cs"/>
           <w:rtl/>
         </w:rPr>
         <w:t xml:space="preserve"> به مدل می‌فهمانیم که در مرحله </w:t>
       </w:r>
       <w:r>
-        <w:rPr>
-          <w:rFonts w:asciiTheme="minorHAnsi" w:hAnsiTheme="minorHAnsi"/>
-        </w:rPr>
         <w:t xml:space="preserve">feedforward </w:t>
       </w:r>
       <w:r>
         <w:rPr>
-          <w:rFonts w:asciiTheme="minorHAnsi" w:hAnsiTheme="minorHAnsi" w:hint="cs"/>
+          <w:rFonts w:hint="cs"/>
           <w:rtl/>
         </w:rPr>
         <w:t xml:space="preserve"> هستمی و نیازی به گرادیان نیست</w:t>
@@ -523,60 +2197,72 @@
       <w:pPr>
         <w:pStyle w:val="bnazanin"/>
         <w:rPr>
-          <w:rFonts w:asciiTheme="minorHAnsi" w:hAnsiTheme="minorHAnsi"/>
-          <w:rtl/>
-        </w:rPr>
-      </w:pPr>
-      <w:r>
-        <w:rPr>
-          <w:rFonts w:asciiTheme="minorHAnsi" w:hAnsiTheme="minorHAnsi" w:hint="cs"/>
-          <w:rtl/>
-        </w:rPr>
+          <w:rtl/>
+        </w:rPr>
+      </w:pPr>
+      <w:r>
+        <w:rPr>
+          <w:rFonts w:hint="cs"/>
+          <w:rtl/>
+        </w:rPr>
+        <w:lastRenderedPageBreak/>
         <w:t xml:space="preserve">مانند مرحله ترین دیتا را به مدل میدهیم و با </w:t>
       </w:r>
       <w:r>
-        <w:rPr>
-          <w:rFonts w:asciiTheme="minorHAnsi" w:hAnsiTheme="minorHAnsi"/>
-        </w:rPr>
         <w:t>argmax</w:t>
       </w:r>
       <w:r>
         <w:rPr>
-          <w:rFonts w:asciiTheme="minorHAnsi" w:hAnsiTheme="minorHAnsi" w:hint="cs"/>
+          <w:rFonts w:hint="cs"/>
           <w:rtl/>
         </w:rPr>
         <w:t xml:space="preserve"> محتمل ترین کلاس را به عنوان کلاس برتر انتخاب کرده و حال با مقدار واقعی مقایسه میکنیم. تعداد کلاس های غلط جمع میشیود. در آخر با مقدار </w:t>
       </w:r>
       <w:r>
         <w:rPr>
-          <w:rFonts w:asciiTheme="minorHAnsi" w:hAnsiTheme="minorHAnsi"/>
           <w:rtl/>
         </w:rPr>
         <w:t>10684</w:t>
       </w:r>
       <w:r>
         <w:rPr>
-          <w:rFonts w:asciiTheme="minorHAnsi" w:hAnsiTheme="minorHAnsi" w:hint="cs"/>
+          <w:rFonts w:hint="cs"/>
           <w:rtl/>
         </w:rPr>
         <w:t xml:space="preserve"> از </w:t>
       </w:r>
-    </w:p>
-    <w:p>
-      <w:pPr>
-        <w:pStyle w:val="bnazanin"/>
-        <w:rPr>
-          <w:rFonts w:asciiTheme="minorHAnsi" w:hAnsiTheme="minorHAnsi" w:hint="cs"/>
-          <w:rtl/>
-        </w:rPr>
-      </w:pPr>
-      <w:r>
-        <w:rPr>
-          <w:rFonts w:asciiTheme="minorHAnsi" w:hAnsiTheme="minorHAnsi" w:hint="cs"/>
-          <w:rtl/>
-        </w:rPr>
-        <w:t>12000 محسابه میشود.</w:t>
-      </w:r>
+      <w:r>
+        <w:t>12000</w:t>
+      </w:r>
+      <w:r>
+        <w:rPr>
+          <w:rFonts w:hint="cs"/>
+          <w:rtl/>
+        </w:rPr>
+        <w:t xml:space="preserve"> محسابه میشود.</w:t>
+      </w:r>
+    </w:p>
+    <w:p>
+      <w:pPr>
+        <w:pStyle w:val="bnazanin"/>
+        <w:rPr>
+          <w:rtl/>
+        </w:rPr>
+      </w:pPr>
+    </w:p>
+    <w:p>
+      <w:pPr>
+        <w:pStyle w:val="bnazanin"/>
+        <w:bidi w:val="0"/>
+        <w:rPr>
+          <w:rtl/>
+        </w:rPr>
+      </w:pPr>
+    </w:p>
+    <w:p>
+      <w:pPr>
+        <w:pStyle w:val="bnazanin"/>
+      </w:pPr>
     </w:p>
     <w:sectPr>
       <w:pgSz w:w="12240" w:h="15840"/>
@@ -1050,14 +2736,14 @@
     <w:link w:val="bnazaninChar"/>
     <w:autoRedefine/>
     <w:qFormat/>
-    <w:rsid w:val="00416748"/>
+    <w:rsid w:val="00F53087"/>
     <w:pPr>
       <w:bidi/>
     </w:pPr>
     <w:rPr>
       <w:rFonts w:ascii="B Nazanin" w:hAnsi="B Nazanin" w:cs="B Nazanin"/>
-      <w:sz w:val="28"/>
-      <w:szCs w:val="28"/>
+      <w:sz w:val="24"/>
+      <w:szCs w:val="24"/>
       <w:lang w:bidi="fa-IR"/>
     </w:rPr>
   </w:style>
@@ -1065,11 +2751,11 @@
     <w:name w:val="b nazanin Char"/>
     <w:basedOn w:val="DefaultParagraphFont"/>
     <w:link w:val="bnazanin"/>
-    <w:rsid w:val="00416748"/>
+    <w:rsid w:val="00F53087"/>
     <w:rPr>
       <w:rFonts w:ascii="B Nazanin" w:hAnsi="B Nazanin" w:cs="B Nazanin"/>
-      <w:sz w:val="28"/>
-      <w:szCs w:val="28"/>
+      <w:sz w:val="24"/>
+      <w:szCs w:val="24"/>
       <w:lang w:bidi="fa-IR"/>
     </w:rPr>
   </w:style>
@@ -1369,4 +3055,16 @@
     </a:ext>
   </a:extLst>
 </a:theme>
+</file>
+
+<file path=customXml/item1.xml><?xml version="1.0" encoding="utf-8"?>
+<b:Sources xmlns:b="http://schemas.openxmlformats.org/officeDocument/2006/bibliography" xmlns="http://schemas.openxmlformats.org/officeDocument/2006/bibliography" SelectedStyle="\APASixthEditionOfficeOnline.xsl" StyleName="APA" Version="6"/>
+</file>
+
+<file path=customXml/itemProps1.xml><?xml version="1.0" encoding="utf-8"?>
+<ds:datastoreItem xmlns:ds="http://schemas.openxmlformats.org/officeDocument/2006/customXml" ds:itemID="{685A6AAB-7756-4D73-8E0F-4336FBDEC7DD}">
+  <ds:schemaRefs>
+    <ds:schemaRef ds:uri="http://schemas.openxmlformats.org/officeDocument/2006/bibliography"/>
+  </ds:schemaRefs>
+</ds:datastoreItem>
 </file>
</xml_diff>

<commit_message>
Fixed some problems. Part two :)
</commit_message>
<xml_diff>
--- a/Ali/ali.docx
+++ b/Ali/ali.docx
@@ -6,24 +6,16 @@
       <w:pPr>
         <w:pStyle w:val="bnazanin"/>
         <w:rPr>
-          <w:rFonts w:ascii="Calibri" w:hAnsi="Calibri" w:cs="Calibri"/>
           <w:noProof/>
           <w:rtl/>
         </w:rPr>
       </w:pPr>
       <w:r>
         <w:rPr>
-          <w:rFonts w:ascii="Calibri" w:hAnsi="Calibri" w:cs="Calibri" w:hint="cs"/>
-          <w:rtl/>
-        </w:rPr>
-        <w:t xml:space="preserve">سوال 1 </w:t>
-      </w:r>
-      <w:r>
-        <w:rPr>
-          <w:rFonts w:ascii="Calibri" w:hAnsi="Calibri" w:cs="Calibri" w:hint="cs"/>
-          <w:rtl/>
-        </w:rPr>
-        <w:t>بخش 2</w:t>
+          <w:rFonts w:hint="cs"/>
+          <w:rtl/>
+        </w:rPr>
+        <w:t>سوال 1 بخش 2</w:t>
       </w:r>
     </w:p>
     <w:p>
@@ -78,13 +70,12 @@
       <w:pPr>
         <w:pStyle w:val="bnazanin"/>
         <w:rPr>
-          <w:rFonts w:ascii="Calibri" w:hAnsi="Calibri" w:cs="Calibri"/>
-          <w:rtl/>
-        </w:rPr>
-      </w:pPr>
-      <w:r>
-        <w:rPr>
-          <w:rFonts w:ascii="Calibri" w:hAnsi="Calibri" w:cs="Calibri" w:hint="cs"/>
+          <w:rtl/>
+        </w:rPr>
+      </w:pPr>
+      <w:r>
+        <w:rPr>
+          <w:rFonts w:hint="cs"/>
           <w:rtl/>
         </w:rPr>
         <w:lastRenderedPageBreak/>
@@ -92,14 +83,12 @@
       </w:r>
       <w:r>
         <w:rPr>
-          <w:rFonts w:ascii="Calibri" w:hAnsi="Calibri" w:cs="Calibri"/>
           <w:rtl/>
         </w:rPr>
         <w:br/>
       </w:r>
       <w:r>
         <w:rPr>
-          <w:rFonts w:ascii="Calibri" w:hAnsi="Calibri" w:cs="Calibri"/>
           <w:noProof/>
         </w:rPr>
         <w:drawing>
@@ -156,13 +145,12 @@
       <w:pPr>
         <w:pStyle w:val="bnazanin"/>
         <w:rPr>
-          <w:rFonts w:ascii="Calibri" w:hAnsi="Calibri" w:cs="Calibri"/>
-          <w:rtl/>
-        </w:rPr>
-      </w:pPr>
-      <w:r>
-        <w:rPr>
-          <w:rFonts w:ascii="Calibri" w:hAnsi="Calibri" w:cs="Calibri" w:hint="cs"/>
+          <w:rtl/>
+        </w:rPr>
+      </w:pPr>
+      <w:r>
+        <w:rPr>
+          <w:rFonts w:hint="cs"/>
           <w:noProof/>
         </w:rPr>
         <w:lastRenderedPageBreak/>
@@ -1697,28 +1685,554 @@
     <w:p>
       <w:pPr>
         <w:pStyle w:val="bnazanin"/>
-        <w:bidi w:val="0"/>
-        <w:rPr>
-          <w:rtl/>
-        </w:rPr>
-      </w:pPr>
-    </w:p>
-    <w:p>
-      <w:pPr>
-        <w:pStyle w:val="bnazanin"/>
-        <w:bidi w:val="0"/>
-      </w:pPr>
-    </w:p>
-    <w:p>
-      <w:pPr>
-        <w:pStyle w:val="bnazanin"/>
-        <w:bidi w:val="0"/>
-      </w:pPr>
-    </w:p>
-    <w:p>
-      <w:pPr>
-        <w:pStyle w:val="bnazanin"/>
-        <w:bidi w:val="0"/>
+        <w:rPr>
+          <w:rtl/>
+        </w:rPr>
+      </w:pPr>
+      <w:r>
+        <w:rPr>
+          <w:rFonts w:hint="cs"/>
+          <w:rtl/>
+        </w:rPr>
+        <w:t>سوال 3 بخش 2</w:t>
+      </w:r>
+    </w:p>
+    <w:p>
+      <w:pPr>
+        <w:pStyle w:val="bnazanin"/>
+        <w:rPr>
+          <w:rtl/>
+        </w:rPr>
+      </w:pPr>
+      <w:r>
+        <w:rPr>
+          <w:rFonts w:hint="cs"/>
+          <w:rtl/>
+        </w:rPr>
+        <w:t xml:space="preserve">ابتدا مدل را پیاده‌سازی میکنیم. مدل دارای 2 بخش است </w:t>
+      </w:r>
+      <w:r>
+        <w:t>decoder</w:t>
+      </w:r>
+      <w:r>
+        <w:rPr>
+          <w:rFonts w:hint="cs"/>
+          <w:rtl/>
+        </w:rPr>
+        <w:t xml:space="preserve"> و </w:t>
+      </w:r>
+      <w:r>
+        <w:t>encoder</w:t>
+      </w:r>
+      <w:r>
+        <w:rPr>
+          <w:rFonts w:hint="cs"/>
+          <w:rtl/>
+        </w:rPr>
+        <w:t xml:space="preserve"> که هر کدام فانکشن خود را دارا هستند.</w:t>
+      </w:r>
+    </w:p>
+    <w:p>
+      <w:pPr>
+        <w:pStyle w:val="bnazanin"/>
+        <w:rPr>
+          <w:rtl/>
+        </w:rPr>
+      </w:pPr>
+      <w:r>
+        <w:rPr>
+          <w:rFonts w:hint="cs"/>
+          <w:rtl/>
+        </w:rPr>
+        <w:t>سپس دیتا رو دانلود کرده و به سراغ محاسبه</w:t>
+      </w:r>
+      <w:r>
+        <w:t xml:space="preserve"> w</w:t>
+      </w:r>
+      <w:r>
+        <w:rPr>
+          <w:rFonts w:hint="cs"/>
+          <w:rtl/>
+        </w:rPr>
+        <w:t xml:space="preserve"> میرویم. برای اینکار ابتدا دیتا را بر اساس لیبل جدا میکنیم. سپس در هر لیبل دو  جفت عدد انتخاب کرده و از طریق رابطه داخل مقاله اختلاف را حساب میکنیم. این کار را برای همه دو جفت انجام میدهیم.</w:t>
+      </w:r>
+      <w:r>
+        <w:rPr>
+          <w:rFonts w:hint="cs"/>
+          <w:rtl/>
+        </w:rPr>
+        <w:t xml:space="preserve"> </w:t>
+      </w:r>
+      <w:r>
+        <w:rPr>
+          <w:rFonts w:hint="cs"/>
+          <w:rtl/>
+        </w:rPr>
+        <w:lastRenderedPageBreak/>
+        <w:t xml:space="preserve">سپس میانگین میگیریم و بعد از پیدا کردن میانگین هر لیبل میانگین کلی یک پیکسل را حساب میکنیم. به این عدد </w:t>
+      </w:r>
+      <w:r>
+        <w:t>inter</w:t>
+      </w:r>
+      <w:r>
+        <w:rPr>
+          <w:rFonts w:hint="cs"/>
+          <w:rtl/>
+        </w:rPr>
+        <w:t xml:space="preserve"> میگوییم. حال همین کار را برای دیتا های بین دو لیبل ( کلاستر ) انجام میدهیم. پس از محاسبه با رابطه داخل مانند قبل برای هر لیبل میانگین را حساب کرده و میانگین کلی را حساب میکنیم. به این عدد </w:t>
+      </w:r>
+      <w:r>
+        <w:t>intra</w:t>
+      </w:r>
+      <w:r>
+        <w:rPr>
+          <w:rFonts w:hint="cs"/>
+          <w:rtl/>
+        </w:rPr>
+        <w:t xml:space="preserve"> میگوییم.</w:t>
+      </w:r>
+    </w:p>
+    <w:p>
+      <w:pPr>
+        <w:jc w:val="center"/>
+        <w:rPr>
+          <w:rFonts w:hint="cs"/>
+          <w:i/>
+          <w:rtl/>
+          <w:lang w:bidi="fa-IR"/>
+        </w:rPr>
+      </w:pPr>
+      <m:oMathPara>
+        <m:oMath>
+          <m:r>
+            <w:rPr>
+              <w:rFonts w:ascii="Cambria Math" w:hAnsi="Cambria Math"/>
+            </w:rPr>
+            <m:t>w=inter*intra</m:t>
+          </m:r>
+        </m:oMath>
+      </m:oMathPara>
+    </w:p>
+    <w:p>
+      <w:pPr>
+        <w:pStyle w:val="bnazanin"/>
+        <w:rPr>
+          <w:rtl/>
+        </w:rPr>
+      </w:pPr>
+      <w:r>
+        <w:rPr>
+          <w:rFonts w:hint="cs"/>
+          <w:rtl/>
+        </w:rPr>
+        <w:t xml:space="preserve">حال که </w:t>
+      </w:r>
+      <w:r>
+        <w:t xml:space="preserve">w </w:t>
+      </w:r>
+      <w:r>
+        <w:rPr>
+          <w:rFonts w:hint="cs"/>
+          <w:rtl/>
+        </w:rPr>
+        <w:t xml:space="preserve"> به دست آمده است. این وزن را در </w:t>
+      </w:r>
+      <w:r>
+        <w:t>mse</w:t>
+      </w:r>
+      <w:r>
+        <w:rPr>
+          <w:rFonts w:hint="cs"/>
+          <w:rtl/>
+        </w:rPr>
+        <w:t xml:space="preserve"> ضرب میکنیم. و با نورم وزن ها ضرب در </w:t>
+      </w:r>
+      <w:r>
+        <w:t>b</w:t>
+      </w:r>
+      <w:r>
+        <w:rPr>
+          <w:rFonts w:hint="cs"/>
+          <w:rtl/>
+        </w:rPr>
+        <w:t xml:space="preserve"> که در مقاله 0.00001 تعریف شده است جمع میکنیم. توجه کنید که قبل از تمامی این مراحل دیتا نرمالایز شده است. خطا بدین صورت میباشد. </w:t>
+      </w:r>
+      <w:r>
+        <w:rPr>
+          <w:rFonts w:hint="cs"/>
+          <w:rtl/>
+        </w:rPr>
+        <w:t>شکل 3-1</w:t>
+      </w:r>
+    </w:p>
+    <w:p>
+      <w:pPr>
+        <w:pStyle w:val="bnazanin"/>
+        <w:rPr>
+          <w:rFonts w:asciiTheme="minorHAnsi" w:hAnsiTheme="minorHAnsi"/>
+          <w:rtl/>
+        </w:rPr>
+      </w:pPr>
+      <w:r>
+        <w:rPr>
+          <w:rFonts w:hint="cs"/>
+          <w:rtl/>
+        </w:rPr>
+        <w:t>همچین عکس ها تولید شده به ازای ورودی به این صورت میباشد. شکل 3-2</w:t>
+      </w:r>
+    </w:p>
+    <w:p>
+      <w:pPr>
+        <w:jc w:val="center"/>
+        <w:rPr>
+          <w:rFonts w:hint="cs"/>
+          <w:rtl/>
+        </w:rPr>
+      </w:pPr>
+      <w:r>
+        <w:rPr>
+          <w:noProof/>
+        </w:rPr>
+        <mc:AlternateContent>
+          <mc:Choice Requires="wps">
+            <w:drawing>
+              <wp:anchor distT="45720" distB="45720" distL="114300" distR="114300" simplePos="0" relativeHeight="251669504" behindDoc="0" locked="0" layoutInCell="1" allowOverlap="1" wp14:anchorId="0F2FD636" wp14:editId="5B4EFAF4">
+                <wp:simplePos x="0" y="0"/>
+                <wp:positionH relativeFrom="column">
+                  <wp:posOffset>2559050</wp:posOffset>
+                </wp:positionH>
+                <wp:positionV relativeFrom="paragraph">
+                  <wp:posOffset>1903095</wp:posOffset>
+                </wp:positionV>
+                <wp:extent cx="1962150" cy="488950"/>
+                <wp:effectExtent l="0" t="0" r="19050" b="25400"/>
+                <wp:wrapSquare wrapText="bothSides"/>
+                <wp:docPr id="24034077" name="Text Box 2"/>
+                <wp:cNvGraphicFramePr>
+                  <a:graphicFrameLocks xmlns:a="http://schemas.openxmlformats.org/drawingml/2006/main"/>
+                </wp:cNvGraphicFramePr>
+                <a:graphic xmlns:a="http://schemas.openxmlformats.org/drawingml/2006/main">
+                  <a:graphicData uri="http://schemas.microsoft.com/office/word/2010/wordprocessingShape">
+                    <wps:wsp>
+                      <wps:cNvSpPr txBox="1">
+                        <a:spLocks noChangeArrowheads="1"/>
+                      </wps:cNvSpPr>
+                      <wps:spPr bwMode="auto">
+                        <a:xfrm>
+                          <a:off x="0" y="0"/>
+                          <a:ext cx="1962150" cy="488950"/>
+                        </a:xfrm>
+                        <a:prstGeom prst="rect">
+                          <a:avLst/>
+                        </a:prstGeom>
+                        <a:solidFill>
+                          <a:srgbClr val="FFFFFF"/>
+                        </a:solidFill>
+                        <a:ln w="9525">
+                          <a:solidFill>
+                            <a:schemeClr val="bg1"/>
+                          </a:solidFill>
+                          <a:miter lim="800000"/>
+                          <a:headEnd/>
+                          <a:tailEnd/>
+                        </a:ln>
+                      </wps:spPr>
+                      <wps:txbx>
+                        <w:txbxContent>
+                          <w:p>
+                            <w:pPr>
+                              <w:pStyle w:val="bnazanin"/>
+                              <w:bidi w:val="0"/>
+                              <w:rPr>
+                                <w:rFonts w:hint="cs"/>
+                                <w:rtl/>
+                              </w:rPr>
+                            </w:pPr>
+                            <w:r>
+                              <w:rPr>
+                                <w:rFonts w:hint="cs"/>
+                                <w:rtl/>
+                              </w:rPr>
+                              <w:t>شکل 3-1</w:t>
+                            </w:r>
+                          </w:p>
+                        </w:txbxContent>
+                      </wps:txbx>
+                      <wps:bodyPr rot="0" vert="horz" wrap="square" lIns="91440" tIns="45720" rIns="91440" bIns="45720" anchor="t" anchorCtr="0">
+                        <a:noAutofit/>
+                      </wps:bodyPr>
+                    </wps:wsp>
+                  </a:graphicData>
+                </a:graphic>
+                <wp14:sizeRelH relativeFrom="margin">
+                  <wp14:pctWidth>0</wp14:pctWidth>
+                </wp14:sizeRelH>
+                <wp14:sizeRelV relativeFrom="margin">
+                  <wp14:pctHeight>0</wp14:pctHeight>
+                </wp14:sizeRelV>
+              </wp:anchor>
+            </w:drawing>
+          </mc:Choice>
+          <mc:Fallback>
+            <w:pict>
+              <v:shape w14:anchorId="0F2FD636" id="_x0000_s1030" type="#_x0000_t202" style="position:absolute;left:0;text-align:left;margin-left:201.5pt;margin-top:149.85pt;width:154.5pt;height:38.5pt;z-index:251669504;visibility:visible;mso-wrap-style:square;mso-width-percent:0;mso-height-percent:0;mso-wrap-distance-left:9pt;mso-wrap-distance-top:3.6pt;mso-wrap-distance-right:9pt;mso-wrap-distance-bottom:3.6pt;mso-position-horizontal:absolute;mso-position-horizontal-relative:text;mso-position-vertical:absolute;mso-position-vertical-relative:text;mso-width-percent:0;mso-height-percent:0;mso-width-relative:margin;mso-height-relative:margin;v-text-anchor:top" o:gfxdata="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" strokecolor="white [3212]">
+                <v:textbox>
+                  <w:txbxContent>
+                    <w:p>
+                      <w:pPr>
+                        <w:pStyle w:val="bnazanin"/>
+                        <w:bidi w:val="0"/>
+                        <w:rPr>
+                          <w:rFonts w:hint="cs"/>
+                          <w:rtl/>
+                        </w:rPr>
+                      </w:pPr>
+                      <w:r>
+                        <w:rPr>
+                          <w:rFonts w:hint="cs"/>
+                          <w:rtl/>
+                        </w:rPr>
+                        <w:t>شکل 3-1</w:t>
+                      </w:r>
+                    </w:p>
+                  </w:txbxContent>
+                </v:textbox>
+                <w10:wrap type="square"/>
+              </v:shape>
+            </w:pict>
+          </mc:Fallback>
+        </mc:AlternateContent>
+      </w:r>
+      <w:r>
+        <w:rPr>
+          <w:rtl/>
+        </w:rPr>
+        <w:drawing>
+          <wp:inline distT="0" distB="0" distL="0" distR="0" wp14:anchorId="660DC96D" wp14:editId="39F5418D">
+            <wp:extent cx="4267796" cy="1781424"/>
+            <wp:effectExtent l="0" t="0" r="0" b="9525"/>
+            <wp:docPr id="186366904" name="Picture 1"/>
+            <wp:cNvGraphicFramePr>
+              <a:graphicFrameLocks xmlns:a="http://schemas.openxmlformats.org/drawingml/2006/main" noChangeAspect="1"/>
+            </wp:cNvGraphicFramePr>
+            <a:graphic xmlns:a="http://schemas.openxmlformats.org/drawingml/2006/main">
+              <a:graphicData uri="http://schemas.openxmlformats.org/drawingml/2006/picture">
+                <pic:pic xmlns:pic="http://schemas.openxmlformats.org/drawingml/2006/picture">
+                  <pic:nvPicPr>
+                    <pic:cNvPr id="186366904" name=""/>
+                    <pic:cNvPicPr/>
+                  </pic:nvPicPr>
+                  <pic:blipFill>
+                    <a:blip r:embed="rId17"/>
+                    <a:stretch>
+                      <a:fillRect/>
+                    </a:stretch>
+                  </pic:blipFill>
+                  <pic:spPr>
+                    <a:xfrm>
+                      <a:off x="0" y="0"/>
+                      <a:ext cx="4267796" cy="1781424"/>
+                    </a:xfrm>
+                    <a:prstGeom prst="rect">
+                      <a:avLst/>
+                    </a:prstGeom>
+                  </pic:spPr>
+                </pic:pic>
+              </a:graphicData>
+            </a:graphic>
+          </wp:inline>
+        </w:drawing>
+      </w:r>
+    </w:p>
+    <w:p>
+      <w:pPr>
+        <w:pStyle w:val="bnazanin"/>
+      </w:pPr>
+    </w:p>
+    <w:p>
+      <w:pPr>
+        <w:jc w:val="center"/>
+        <w:rPr>
+          <w:rtl/>
+        </w:rPr>
+      </w:pPr>
+      <w:r>
+        <w:rPr>
+          <w:noProof/>
+        </w:rPr>
+        <mc:AlternateContent>
+          <mc:Choice Requires="wps">
+            <w:drawing>
+              <wp:anchor distT="45720" distB="45720" distL="114300" distR="114300" simplePos="0" relativeHeight="251671552" behindDoc="0" locked="0" layoutInCell="1" allowOverlap="1" wp14:anchorId="3D0991A7" wp14:editId="57D85E68">
+                <wp:simplePos x="0" y="0"/>
+                <wp:positionH relativeFrom="column">
+                  <wp:posOffset>2520950</wp:posOffset>
+                </wp:positionH>
+                <wp:positionV relativeFrom="paragraph">
+                  <wp:posOffset>3389630</wp:posOffset>
+                </wp:positionV>
+                <wp:extent cx="1962150" cy="488950"/>
+                <wp:effectExtent l="0" t="0" r="19050" b="25400"/>
+                <wp:wrapSquare wrapText="bothSides"/>
+                <wp:docPr id="855555065" name="Text Box 2"/>
+                <wp:cNvGraphicFramePr>
+                  <a:graphicFrameLocks xmlns:a="http://schemas.openxmlformats.org/drawingml/2006/main"/>
+                </wp:cNvGraphicFramePr>
+                <a:graphic xmlns:a="http://schemas.openxmlformats.org/drawingml/2006/main">
+                  <a:graphicData uri="http://schemas.microsoft.com/office/word/2010/wordprocessingShape">
+                    <wps:wsp>
+                      <wps:cNvSpPr txBox="1">
+                        <a:spLocks noChangeArrowheads="1"/>
+                      </wps:cNvSpPr>
+                      <wps:spPr bwMode="auto">
+                        <a:xfrm>
+                          <a:off x="0" y="0"/>
+                          <a:ext cx="1962150" cy="488950"/>
+                        </a:xfrm>
+                        <a:prstGeom prst="rect">
+                          <a:avLst/>
+                        </a:prstGeom>
+                        <a:solidFill>
+                          <a:srgbClr val="FFFFFF"/>
+                        </a:solidFill>
+                        <a:ln w="9525">
+                          <a:solidFill>
+                            <a:schemeClr val="bg1"/>
+                          </a:solidFill>
+                          <a:miter lim="800000"/>
+                          <a:headEnd/>
+                          <a:tailEnd/>
+                        </a:ln>
+                      </wps:spPr>
+                      <wps:txbx>
+                        <w:txbxContent>
+                          <w:p>
+                            <w:pPr>
+                              <w:pStyle w:val="bnazanin"/>
+                              <w:bidi w:val="0"/>
+                              <w:rPr>
+                                <w:rFonts w:hint="cs"/>
+                                <w:rtl/>
+                              </w:rPr>
+                            </w:pPr>
+                            <w:r>
+                              <w:rPr>
+                                <w:rFonts w:hint="cs"/>
+                                <w:rtl/>
+                              </w:rPr>
+                              <w:t>شکل 3-</w:t>
+                            </w:r>
+                            <w:r>
+                              <w:rPr>
+                                <w:rFonts w:hint="cs"/>
+                                <w:rtl/>
+                              </w:rPr>
+                              <w:t>2</w:t>
+                            </w:r>
+                          </w:p>
+                        </w:txbxContent>
+                      </wps:txbx>
+                      <wps:bodyPr rot="0" vert="horz" wrap="square" lIns="91440" tIns="45720" rIns="91440" bIns="45720" anchor="t" anchorCtr="0">
+                        <a:noAutofit/>
+                      </wps:bodyPr>
+                    </wps:wsp>
+                  </a:graphicData>
+                </a:graphic>
+                <wp14:sizeRelH relativeFrom="margin">
+                  <wp14:pctWidth>0</wp14:pctWidth>
+                </wp14:sizeRelH>
+                <wp14:sizeRelV relativeFrom="margin">
+                  <wp14:pctHeight>0</wp14:pctHeight>
+                </wp14:sizeRelV>
+              </wp:anchor>
+            </w:drawing>
+          </mc:Choice>
+          <mc:Fallback>
+            <w:pict>
+              <v:shape w14:anchorId="3D0991A7" id="_x0000_s1031" type="#_x0000_t202" style="position:absolute;left:0;text-align:left;margin-left:198.5pt;margin-top:266.9pt;width:154.5pt;height:38.5pt;z-index:251671552;visibility:visible;mso-wrap-style:square;mso-width-percent:0;mso-height-percent:0;mso-wrap-distance-left:9pt;mso-wrap-distance-top:3.6pt;mso-wrap-distance-right:9pt;mso-wrap-distance-bottom:3.6pt;mso-position-horizontal:absolute;mso-position-horizontal-relative:text;mso-position-vertical:absolute;mso-position-vertical-relative:text;mso-width-percent:0;mso-height-percent:0;mso-width-relative:margin;mso-height-relative:margin;v-text-anchor:top" o:gfxdata="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" strokecolor="white [3212]">
+                <v:textbox>
+                  <w:txbxContent>
+                    <w:p>
+                      <w:pPr>
+                        <w:pStyle w:val="bnazanin"/>
+                        <w:bidi w:val="0"/>
+                        <w:rPr>
+                          <w:rFonts w:hint="cs"/>
+                          <w:rtl/>
+                        </w:rPr>
+                      </w:pPr>
+                      <w:r>
+                        <w:rPr>
+                          <w:rFonts w:hint="cs"/>
+                          <w:rtl/>
+                        </w:rPr>
+                        <w:t>شکل 3-</w:t>
+                      </w:r>
+                      <w:r>
+                        <w:rPr>
+                          <w:rFonts w:hint="cs"/>
+                          <w:rtl/>
+                        </w:rPr>
+                        <w:t>2</w:t>
+                      </w:r>
+                    </w:p>
+                  </w:txbxContent>
+                </v:textbox>
+                <w10:wrap type="square"/>
+              </v:shape>
+            </w:pict>
+          </mc:Fallback>
+        </mc:AlternateContent>
+      </w:r>
+      <w:r>
+        <w:rPr>
+          <w:rtl/>
+        </w:rPr>
+        <w:drawing>
+          <wp:inline distT="0" distB="0" distL="0" distR="0" wp14:anchorId="0CA1A5C7" wp14:editId="306183F5">
+            <wp:extent cx="2743200" cy="3093301"/>
+            <wp:effectExtent l="0" t="0" r="0" b="0"/>
+            <wp:docPr id="813443550" name="Picture 1"/>
+            <wp:cNvGraphicFramePr>
+              <a:graphicFrameLocks xmlns:a="http://schemas.openxmlformats.org/drawingml/2006/main" noChangeAspect="1"/>
+            </wp:cNvGraphicFramePr>
+            <a:graphic xmlns:a="http://schemas.openxmlformats.org/drawingml/2006/main">
+              <a:graphicData uri="http://schemas.openxmlformats.org/drawingml/2006/picture">
+                <pic:pic xmlns:pic="http://schemas.openxmlformats.org/drawingml/2006/picture">
+                  <pic:nvPicPr>
+                    <pic:cNvPr id="813443550" name=""/>
+                    <pic:cNvPicPr/>
+                  </pic:nvPicPr>
+                  <pic:blipFill>
+                    <a:blip r:embed="rId18"/>
+                    <a:stretch>
+                      <a:fillRect/>
+                    </a:stretch>
+                  </pic:blipFill>
+                  <pic:spPr>
+                    <a:xfrm>
+                      <a:off x="0" y="0"/>
+                      <a:ext cx="2759669" cy="3111871"/>
+                    </a:xfrm>
+                    <a:prstGeom prst="rect">
+                      <a:avLst/>
+                    </a:prstGeom>
+                  </pic:spPr>
+                </pic:pic>
+              </a:graphicData>
+            </a:graphic>
+          </wp:inline>
+        </w:drawing>
+      </w:r>
+    </w:p>
+    <w:p>
+      <w:pPr>
+        <w:jc w:val="center"/>
+      </w:pPr>
+    </w:p>
+    <w:p>
+      <w:pPr>
+        <w:jc w:val="center"/>
       </w:pPr>
     </w:p>
     <w:p>
@@ -1824,7 +2338,7 @@
           <w:noProof/>
         </w:rPr>
         <w:drawing>
-          <wp:inline distT="0" distB="0" distL="0" distR="0" wp14:anchorId="50A1C6DB" wp14:editId="1FE02AEC">
+          <wp:inline distT="0" distB="0" distL="0" distR="0" wp14:anchorId="50A1C6DB" wp14:editId="190FEB2F">
             <wp:extent cx="5943600" cy="601980"/>
             <wp:effectExtent l="0" t="0" r="0" b="7620"/>
             <wp:docPr id="866158288" name="Picture 3"/>
@@ -1841,7 +2355,7 @@
                     </pic:cNvPicPr>
                   </pic:nvPicPr>
                   <pic:blipFill>
-                    <a:blip r:embed="rId17" cstate="print">
+                    <a:blip r:embed="rId19" cstate="print">
                       <a:extLst>
                         <a:ext uri="{28A0092B-C50C-407E-A947-70E740481C1C}">
                           <a14:useLocalDpi xmlns:a14="http://schemas.microsoft.com/office/drawing/2010/main" val="0"/>
@@ -1885,13 +2399,13 @@
         <mc:AlternateContent>
           <mc:Choice Requires="wps">
             <w:drawing>
-              <wp:anchor distT="45720" distB="45720" distL="114300" distR="114300" simplePos="0" relativeHeight="251667456" behindDoc="0" locked="0" layoutInCell="1" allowOverlap="1" wp14:anchorId="02368010" wp14:editId="6CDD35EF">
+              <wp:anchor distT="45720" distB="45720" distL="114300" distR="114300" simplePos="0" relativeHeight="251667456" behindDoc="0" locked="0" layoutInCell="1" allowOverlap="1" wp14:anchorId="02368010" wp14:editId="799DBE9F">
                 <wp:simplePos x="0" y="0"/>
                 <wp:positionH relativeFrom="column">
-                  <wp:posOffset>2399030</wp:posOffset>
+                  <wp:posOffset>2532380</wp:posOffset>
                 </wp:positionH>
                 <wp:positionV relativeFrom="paragraph">
-                  <wp:posOffset>145415</wp:posOffset>
+                  <wp:posOffset>164465</wp:posOffset>
                 </wp:positionV>
                 <wp:extent cx="2360930" cy="1404620"/>
                 <wp:effectExtent l="0" t="0" r="22860" b="11430"/>
@@ -1961,7 +2475,7 @@
           </mc:Choice>
           <mc:Fallback>
             <w:pict>
-              <v:shape w14:anchorId="02368010" id="_x0000_s1030" type="#_x0000_t202" style="position:absolute;margin-left:188.9pt;margin-top:11.45pt;width:185.9pt;height:110.6pt;z-index:251667456;visibility:visible;mso-wrap-style:square;mso-width-percent:400;mso-height-percent:200;mso-wrap-distance-left:9pt;mso-wrap-distance-top:3.6pt;mso-wrap-distance-right:9pt;mso-wrap-distance-bottom:3.6pt;mso-position-horizontal:absolute;mso-position-horizontal-relative:text;mso-position-vertical:absolute;mso-position-vertical-relative:text;mso-width-percent:400;mso-height-percent:200;mso-width-relative:margin;mso-height-relative:margin;v-text-anchor:top" o:gfxdata="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" strokecolor="white [3212]">
+              <v:shape w14:anchorId="02368010" id="_x0000_s1032" type="#_x0000_t202" style="position:absolute;margin-left:199.4pt;margin-top:12.95pt;width:185.9pt;height:110.6pt;z-index:251667456;visibility:visible;mso-wrap-style:square;mso-width-percent:400;mso-height-percent:200;mso-wrap-distance-left:9pt;mso-wrap-distance-top:3.6pt;mso-wrap-distance-right:9pt;mso-wrap-distance-bottom:3.6pt;mso-position-horizontal:absolute;mso-position-horizontal-relative:text;mso-position-vertical:absolute;mso-position-vertical-relative:text;mso-width-percent:400;mso-height-percent:200;mso-width-relative:margin;mso-height-relative:margin;v-text-anchor:top" o:gfxdata="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" strokecolor="white [3212]">
                 <v:textbox style="mso-fit-shape-to-text:t">
                   <w:txbxContent>
                     <w:p>
@@ -2039,9 +2553,6 @@
     <w:p>
       <w:pPr>
         <w:pStyle w:val="bnazanin"/>
-        <w:rPr>
-          <w:rFonts w:asciiTheme="minorHAnsi" w:hAnsiTheme="minorHAnsi"/>
-        </w:rPr>
       </w:pPr>
       <w:r>
         <w:rPr>
@@ -2051,35 +2562,25 @@
         <w:t xml:space="preserve">به سادگی مانند قبل موقعی که در حال لود دوباره دیتا هستیم میتوان پارامتر </w:t>
       </w:r>
       <w:r>
-        <w:rPr>
-          <w:rFonts w:asciiTheme="minorHAnsi" w:hAnsiTheme="minorHAnsi"/>
-        </w:rPr>
         <w:t xml:space="preserve">transform </w:t>
       </w:r>
       <w:r>
         <w:rPr>
-          <w:rFonts w:asciiTheme="minorHAnsi" w:hAnsiTheme="minorHAnsi" w:hint="cs"/>
+          <w:rFonts w:hint="cs"/>
           <w:rtl/>
         </w:rPr>
         <w:t xml:space="preserve"> را برابر با مقدار زیر قرار داد:</w:t>
       </w:r>
       <w:r>
         <w:rPr>
-          <w:rFonts w:asciiTheme="minorHAnsi" w:hAnsiTheme="minorHAnsi"/>
           <w:rtl/>
         </w:rPr>
         <w:br/>
       </w:r>
       <w:r>
-        <w:rPr>
-          <w:rFonts w:asciiTheme="minorHAnsi" w:hAnsiTheme="minorHAnsi"/>
-        </w:rPr>
         <w:t>transforms.Normalize(min_value, max_value</w:t>
       </w:r>
       <w:r>
-        <w:rPr>
-          <w:rFonts w:asciiTheme="minorHAnsi" w:hAnsiTheme="minorHAnsi"/>
-        </w:rPr>
         <w:t>)</w:t>
       </w:r>
     </w:p>
@@ -2366,11 +2867,373 @@
     <w:p>
       <w:pPr>
         <w:pStyle w:val="bnazanin"/>
-        <w:bidi w:val="0"/>
-        <w:rPr>
-          <w:rtl/>
-        </w:rPr>
-      </w:pPr>
+        <w:rPr>
+          <w:rtl/>
+        </w:rPr>
+      </w:pPr>
+      <w:r>
+        <w:rPr>
+          <w:rFonts w:hint="cs"/>
+          <w:rtl/>
+        </w:rPr>
+        <w:t>سوال 4 بخش 4 ب</w:t>
+      </w:r>
+    </w:p>
+    <w:p>
+      <w:pPr>
+        <w:pStyle w:val="bnazanin"/>
+        <w:rPr>
+          <w:rtl/>
+        </w:rPr>
+      </w:pPr>
+      <w:r>
+        <w:rPr>
+          <w:rFonts w:asciiTheme="minorHAnsi" w:hAnsiTheme="minorHAnsi" w:hint="cs"/>
+          <w:rtl/>
+        </w:rPr>
+        <w:t xml:space="preserve">همانطور که از شکل زیر </w:t>
+      </w:r>
+      <w:r>
+        <w:rPr>
+          <w:rFonts w:hint="cs"/>
+          <w:rtl/>
+        </w:rPr>
+        <w:t xml:space="preserve">4 </w:t>
+      </w:r>
+      <w:r>
+        <w:rPr>
+          <w:rFonts w:ascii="Arial" w:hAnsi="Arial" w:cs="Arial" w:hint="cs"/>
+          <w:rtl/>
+        </w:rPr>
+        <w:t>–</w:t>
+      </w:r>
+      <w:r>
+        <w:rPr>
+          <w:rFonts w:hint="cs"/>
+          <w:rtl/>
+        </w:rPr>
+        <w:t xml:space="preserve"> 2</w:t>
+      </w:r>
+      <w:r>
+        <w:rPr>
+          <w:rFonts w:hint="cs"/>
+          <w:rtl/>
+        </w:rPr>
+        <w:t xml:space="preserve"> معلوم است. به طور کل مدل در آخر عملکرد بهتری از خود نشان داده است.</w:t>
+      </w:r>
+    </w:p>
+    <w:p>
+      <w:pPr>
+        <w:pStyle w:val="bnazanin"/>
+        <w:rPr>
+          <w:rtl/>
+        </w:rPr>
+      </w:pPr>
+      <w:r>
+        <w:rPr>
+          <w:rFonts w:hint="cs"/>
+          <w:rtl/>
+        </w:rPr>
+        <w:t xml:space="preserve">مدل </w:t>
+      </w:r>
+      <w:r>
+        <w:rPr>
+          <w:rFonts w:asciiTheme="minorHAnsi" w:hAnsiTheme="minorHAnsi"/>
+        </w:rPr>
+        <w:t xml:space="preserve"> KD</w:t>
+      </w:r>
+      <w:r>
+        <w:rPr>
+          <w:rFonts w:hint="cs"/>
+          <w:rtl/>
+        </w:rPr>
+        <w:t xml:space="preserve">در ایپاک اول نیز با اختلاف حدود 20 درصدی برتری داشته است؛ که نشان میدهد قابلیت یادگیری با ایپاک کم نیز وجود دارد. از طرفی </w:t>
+      </w:r>
+      <w:r>
+        <w:t xml:space="preserve"> </w:t>
+      </w:r>
+      <w:r>
+        <w:rPr>
+          <w:rFonts w:hint="cs"/>
+          <w:rtl/>
+        </w:rPr>
+        <w:t xml:space="preserve">مدل </w:t>
+      </w:r>
+      <w:r>
+        <w:rPr>
+          <w:rFonts w:asciiTheme="minorHAnsi" w:hAnsiTheme="minorHAnsi"/>
+        </w:rPr>
+        <w:t>KD</w:t>
+      </w:r>
+      <w:r>
+        <w:rPr>
+          <w:rFonts w:asciiTheme="minorHAnsi" w:hAnsiTheme="minorHAnsi" w:hint="cs"/>
+          <w:rtl/>
+        </w:rPr>
+        <w:t xml:space="preserve"> </w:t>
+      </w:r>
+      <w:r>
+        <w:rPr>
+          <w:rFonts w:hint="cs"/>
+          <w:rtl/>
+        </w:rPr>
+        <w:t>در ایپاک کمتری به نقطه بهینه رسیده است درحالی که مدل ساده یک سری نوسانات داشته است.</w:t>
+      </w:r>
+    </w:p>
+    <w:p>
+      <w:pPr>
+        <w:pStyle w:val="bnazanin"/>
+        <w:rPr>
+          <w:rFonts w:asciiTheme="minorHAnsi" w:hAnsiTheme="minorHAnsi" w:hint="cs"/>
+          <w:rtl/>
+        </w:rPr>
+      </w:pPr>
+      <w:r>
+        <w:rPr>
+          <w:rFonts w:hint="cs"/>
+          <w:rtl/>
+        </w:rPr>
+        <w:t xml:space="preserve">از همه مهم تر مدل </w:t>
+      </w:r>
+      <w:r>
+        <w:rPr>
+          <w:rFonts w:asciiTheme="minorHAnsi" w:hAnsiTheme="minorHAnsi"/>
+        </w:rPr>
+        <w:t>KD</w:t>
+      </w:r>
+      <w:r>
+        <w:rPr>
+          <w:rFonts w:asciiTheme="minorHAnsi" w:hAnsiTheme="minorHAnsi" w:hint="cs"/>
+          <w:rtl/>
+        </w:rPr>
+        <w:t xml:space="preserve"> با اینکه تعداد پارامتر های کمی داشته توانسته است از مدل </w:t>
+      </w:r>
+      <w:r>
+        <w:rPr>
+          <w:rFonts w:asciiTheme="minorHAnsi" w:hAnsiTheme="minorHAnsi"/>
+        </w:rPr>
+        <w:t>teacher</w:t>
+      </w:r>
+      <w:r>
+        <w:rPr>
+          <w:rFonts w:asciiTheme="minorHAnsi" w:hAnsiTheme="minorHAnsi" w:hint="cs"/>
+          <w:rtl/>
+        </w:rPr>
+        <w:t xml:space="preserve"> که تعداد پارامتر های بیشتری داشته است جلو بزند. که این خود یکی از ویژگی های یادگیری با روش </w:t>
+      </w:r>
+      <w:r>
+        <w:rPr>
+          <w:rFonts w:asciiTheme="minorHAnsi" w:hAnsiTheme="minorHAnsi"/>
+        </w:rPr>
+        <w:t>KD</w:t>
+      </w:r>
+      <w:r>
+        <w:rPr>
+          <w:rFonts w:asciiTheme="minorHAnsi" w:hAnsiTheme="minorHAnsi" w:hint="cs"/>
+          <w:rtl/>
+        </w:rPr>
+        <w:t xml:space="preserve"> است.</w:t>
+      </w:r>
+    </w:p>
+    <w:p>
+      <w:pPr>
+        <w:pStyle w:val="bnazanin"/>
+        <w:rPr>
+          <w:rtl/>
+        </w:rPr>
+      </w:pPr>
+    </w:p>
+    <w:p>
+      <w:pPr>
+        <w:jc w:val="center"/>
+        <w:rPr>
+          <w:rtl/>
+        </w:rPr>
+      </w:pPr>
+      <w:r>
+        <w:rPr>
+          <w:noProof/>
+        </w:rPr>
+        <w:drawing>
+          <wp:inline distT="0" distB="0" distL="0" distR="0" wp14:anchorId="43A95617" wp14:editId="5258828D">
+            <wp:extent cx="5154091" cy="3892550"/>
+            <wp:effectExtent l="0" t="0" r="8890" b="0"/>
+            <wp:docPr id="340692217" name="Picture 1"/>
+            <wp:cNvGraphicFramePr>
+              <a:graphicFrameLocks xmlns:a="http://schemas.openxmlformats.org/drawingml/2006/main" noChangeAspect="1"/>
+            </wp:cNvGraphicFramePr>
+            <a:graphic xmlns:a="http://schemas.openxmlformats.org/drawingml/2006/main">
+              <a:graphicData uri="http://schemas.openxmlformats.org/drawingml/2006/picture">
+                <pic:pic xmlns:pic="http://schemas.openxmlformats.org/drawingml/2006/picture">
+                  <pic:nvPicPr>
+                    <pic:cNvPr id="0" name="Picture 1"/>
+                    <pic:cNvPicPr>
+                      <a:picLocks noChangeAspect="1" noChangeArrowheads="1"/>
+                    </pic:cNvPicPr>
+                  </pic:nvPicPr>
+                  <pic:blipFill>
+                    <a:blip r:embed="rId20">
+                      <a:extLst>
+                        <a:ext uri="{28A0092B-C50C-407E-A947-70E740481C1C}">
+                          <a14:useLocalDpi xmlns:a14="http://schemas.microsoft.com/office/drawing/2010/main" val="0"/>
+                        </a:ext>
+                      </a:extLst>
+                    </a:blip>
+                    <a:srcRect/>
+                    <a:stretch>
+                      <a:fillRect/>
+                    </a:stretch>
+                  </pic:blipFill>
+                  <pic:spPr bwMode="auto">
+                    <a:xfrm>
+                      <a:off x="0" y="0"/>
+                      <a:ext cx="5156898" cy="3894670"/>
+                    </a:xfrm>
+                    <a:prstGeom prst="rect">
+                      <a:avLst/>
+                    </a:prstGeom>
+                    <a:noFill/>
+                    <a:ln>
+                      <a:noFill/>
+                    </a:ln>
+                  </pic:spPr>
+                </pic:pic>
+              </a:graphicData>
+            </a:graphic>
+          </wp:inline>
+        </w:drawing>
+      </w:r>
+    </w:p>
+    <w:p>
+      <w:pPr>
+        <w:jc w:val="center"/>
+        <w:rPr>
+          <w:rFonts w:hint="cs"/>
+          <w:rtl/>
+        </w:rPr>
+      </w:pPr>
+      <w:r>
+        <w:rPr>
+          <w:noProof/>
+        </w:rPr>
+        <mc:AlternateContent>
+          <mc:Choice Requires="wps">
+            <w:drawing>
+              <wp:anchor distT="45720" distB="45720" distL="114300" distR="114300" simplePos="0" relativeHeight="251673600" behindDoc="0" locked="0" layoutInCell="1" allowOverlap="1" wp14:anchorId="6269F313" wp14:editId="0963F36B">
+                <wp:simplePos x="0" y="0"/>
+                <wp:positionH relativeFrom="column">
+                  <wp:posOffset>2439670</wp:posOffset>
+                </wp:positionH>
+                <wp:positionV relativeFrom="paragraph">
+                  <wp:posOffset>123190</wp:posOffset>
+                </wp:positionV>
+                <wp:extent cx="2360930" cy="1404620"/>
+                <wp:effectExtent l="0" t="0" r="22860" b="11430"/>
+                <wp:wrapSquare wrapText="bothSides"/>
+                <wp:docPr id="1476847754" name="Text Box 2"/>
+                <wp:cNvGraphicFramePr>
+                  <a:graphicFrameLocks xmlns:a="http://schemas.openxmlformats.org/drawingml/2006/main"/>
+                </wp:cNvGraphicFramePr>
+                <a:graphic xmlns:a="http://schemas.openxmlformats.org/drawingml/2006/main">
+                  <a:graphicData uri="http://schemas.microsoft.com/office/word/2010/wordprocessingShape">
+                    <wps:wsp>
+                      <wps:cNvSpPr txBox="1">
+                        <a:spLocks noChangeArrowheads="1"/>
+                      </wps:cNvSpPr>
+                      <wps:spPr bwMode="auto">
+                        <a:xfrm>
+                          <a:off x="0" y="0"/>
+                          <a:ext cx="2360930" cy="1404620"/>
+                        </a:xfrm>
+                        <a:prstGeom prst="rect">
+                          <a:avLst/>
+                        </a:prstGeom>
+                        <a:solidFill>
+                          <a:srgbClr val="FFFFFF"/>
+                        </a:solidFill>
+                        <a:ln w="9525">
+                          <a:solidFill>
+                            <a:schemeClr val="bg1"/>
+                          </a:solidFill>
+                          <a:miter lim="800000"/>
+                          <a:headEnd/>
+                          <a:tailEnd/>
+                        </a:ln>
+                      </wps:spPr>
+                      <wps:txbx>
+                        <w:txbxContent>
+                          <w:p>
+                            <w:pPr>
+                              <w:pStyle w:val="bnazanin"/>
+                              <w:bidi w:val="0"/>
+                            </w:pPr>
+                            <w:r>
+                              <w:rPr>
+                                <w:rFonts w:hint="cs"/>
+                                <w:rtl/>
+                              </w:rPr>
+                              <w:t>شکل 4-</w:t>
+                            </w:r>
+                            <w:r>
+                              <w:rPr>
+                                <w:rFonts w:hint="cs"/>
+                                <w:rtl/>
+                              </w:rPr>
+                              <w:t>2</w:t>
+                            </w:r>
+                          </w:p>
+                          <w:p/>
+                        </w:txbxContent>
+                      </wps:txbx>
+                      <wps:bodyPr rot="0" vert="horz" wrap="square" lIns="91440" tIns="45720" rIns="91440" bIns="45720" anchor="t" anchorCtr="0">
+                        <a:spAutoFit/>
+                      </wps:bodyPr>
+                    </wps:wsp>
+                  </a:graphicData>
+                </a:graphic>
+                <wp14:sizeRelH relativeFrom="margin">
+                  <wp14:pctWidth>40000</wp14:pctWidth>
+                </wp14:sizeRelH>
+                <wp14:sizeRelV relativeFrom="margin">
+                  <wp14:pctHeight>20000</wp14:pctHeight>
+                </wp14:sizeRelV>
+              </wp:anchor>
+            </w:drawing>
+          </mc:Choice>
+          <mc:Fallback>
+            <w:pict>
+              <v:shape w14:anchorId="6269F313" id="_x0000_s1033" type="#_x0000_t202" style="position:absolute;left:0;text-align:left;margin-left:192.1pt;margin-top:9.7pt;width:185.9pt;height:110.6pt;z-index:251673600;visibility:visible;mso-wrap-style:square;mso-width-percent:400;mso-height-percent:200;mso-wrap-distance-left:9pt;mso-wrap-distance-top:3.6pt;mso-wrap-distance-right:9pt;mso-wrap-distance-bottom:3.6pt;mso-position-horizontal:absolute;mso-position-horizontal-relative:text;mso-position-vertical:absolute;mso-position-vertical-relative:text;mso-width-percent:400;mso-height-percent:200;mso-width-relative:margin;mso-height-relative:margin;v-text-anchor:top" o:gfxdata="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" strokecolor="white [3212]">
+                <v:textbox style="mso-fit-shape-to-text:t">
+                  <w:txbxContent>
+                    <w:p>
+                      <w:pPr>
+                        <w:pStyle w:val="bnazanin"/>
+                        <w:bidi w:val="0"/>
+                      </w:pPr>
+                      <w:r>
+                        <w:rPr>
+                          <w:rFonts w:hint="cs"/>
+                          <w:rtl/>
+                        </w:rPr>
+                        <w:t>شکل 4-</w:t>
+                      </w:r>
+                      <w:r>
+                        <w:rPr>
+                          <w:rFonts w:hint="cs"/>
+                          <w:rtl/>
+                        </w:rPr>
+                        <w:t>2</w:t>
+                      </w:r>
+                    </w:p>
+                    <w:p/>
+                  </w:txbxContent>
+                </v:textbox>
+                <w10:wrap type="square"/>
+              </v:shape>
+            </w:pict>
+          </mc:Fallback>
+        </mc:AlternateContent>
+      </w:r>
     </w:p>
     <w:p>
       <w:pPr>
@@ -2791,7 +3654,6 @@
   <w:style w:type="character" w:default="1" w:styleId="DefaultParagraphFont">
     <w:name w:val="Default Paragraph Font"/>
     <w:uiPriority w:val="1"/>
-    <w:semiHidden/>
     <w:unhideWhenUsed/>
   </w:style>
   <w:style w:type="table" w:default="1" w:styleId="TableNormal">
@@ -2849,7 +3711,7 @@
     <w:link w:val="bnazaninChar"/>
     <w:autoRedefine/>
     <w:qFormat/>
-    <w:rsid w:val="00F53087"/>
+    <w:rsid w:val="0093646A"/>
     <w:pPr>
       <w:bidi/>
     </w:pPr>
@@ -2864,12 +3726,22 @@
     <w:name w:val="b nazanin Char"/>
     <w:basedOn w:val="DefaultParagraphFont"/>
     <w:link w:val="bnazanin"/>
-    <w:rsid w:val="00F53087"/>
+    <w:rsid w:val="0093646A"/>
     <w:rPr>
       <w:rFonts w:ascii="B Nazanin" w:hAnsi="B Nazanin" w:cs="B Nazanin"/>
       <w:sz w:val="24"/>
       <w:szCs w:val="24"/>
       <w:lang w:bidi="fa-IR"/>
+    </w:rPr>
+  </w:style>
+  <w:style w:type="character" w:styleId="PlaceholderText">
+    <w:name w:val="Placeholder Text"/>
+    <w:basedOn w:val="DefaultParagraphFont"/>
+    <w:uiPriority w:val="99"/>
+    <w:semiHidden/>
+    <w:rsid w:val="00472CA2"/>
+    <w:rPr>
+      <w:color w:val="666666"/>
     </w:rPr>
   </w:style>
 </w:styles>

</xml_diff>